<commit_message>
es5 and es6 code
</commit_message>
<xml_diff>
--- a/Phase 2 Notes.docx
+++ b/Phase 2 Notes.docx
@@ -37,28 +37,46 @@
           <w:rFonts w:ascii="Courier New" w:hAnsi="Courier New" w:cs="Courier New"/>
           <w:sz w:val="28"/>
         </w:rPr>
-        <w:t xml:space="preserve">Phase 2 : Notes </w:t>
-      </w:r>
-    </w:p>
-    <w:p>
-      <w:pPr>
-        <w:rPr>
-          <w:rFonts w:ascii="Courier New" w:hAnsi="Courier New" w:cs="Courier New"/>
-          <w:sz w:val="28"/>
-        </w:rPr>
-      </w:pPr>
-    </w:p>
-    <w:p>
-      <w:pPr>
-        <w:rPr>
-          <w:rFonts w:ascii="Courier New" w:hAnsi="Courier New" w:cs="Courier New"/>
-          <w:sz w:val="28"/>
-        </w:rPr>
-      </w:pPr>
-      <w:r>
-        <w:rPr>
-          <w:rFonts w:ascii="Courier New" w:hAnsi="Courier New" w:cs="Courier New"/>
-          <w:sz w:val="28"/>
+        <w:t xml:space="preserve">Phase </w:t>
+      </w:r>
+      <w:proofErr w:type="gramStart"/>
+      <w:r>
+        <w:rPr>
+          <w:rFonts w:ascii="Courier New" w:hAnsi="Courier New" w:cs="Courier New"/>
+          <w:sz w:val="28"/>
+        </w:rPr>
+        <w:t>2 :</w:t>
+      </w:r>
+      <w:proofErr w:type="gramEnd"/>
+      <w:r>
+        <w:rPr>
+          <w:rFonts w:ascii="Courier New" w:hAnsi="Courier New" w:cs="Courier New"/>
+          <w:sz w:val="28"/>
+        </w:rPr>
+        <w:t xml:space="preserve"> Notes </w:t>
+      </w:r>
+    </w:p>
+    <w:p>
+      <w:pPr>
+        <w:rPr>
+          <w:rFonts w:ascii="Courier New" w:hAnsi="Courier New" w:cs="Courier New"/>
+          <w:sz w:val="28"/>
+        </w:rPr>
+      </w:pPr>
+    </w:p>
+    <w:p>
+      <w:pPr>
+        <w:rPr>
+          <w:rFonts w:ascii="Courier New" w:hAnsi="Courier New" w:cs="Courier New"/>
+          <w:sz w:val="28"/>
+          <w:highlight w:val="yellow"/>
+        </w:rPr>
+      </w:pPr>
+      <w:r>
+        <w:rPr>
+          <w:rFonts w:ascii="Courier New" w:hAnsi="Courier New" w:cs="Courier New"/>
+          <w:sz w:val="28"/>
+          <w:highlight w:val="yellow"/>
         </w:rPr>
         <w:t xml:space="preserve">26—7-2021 </w:t>
       </w:r>
@@ -74,6 +92,7 @@
         <w:rPr>
           <w:rFonts w:ascii="Courier New" w:hAnsi="Courier New" w:cs="Courier New"/>
           <w:sz w:val="28"/>
+          <w:highlight w:val="yellow"/>
         </w:rPr>
         <w:t>Day 1</w:t>
       </w:r>
@@ -127,45 +146,83 @@
           <w:sz w:val="28"/>
         </w:rPr>
       </w:pPr>
+      <w:proofErr w:type="spellStart"/>
+      <w:proofErr w:type="gramStart"/>
       <w:r>
         <w:rPr>
           <w:rFonts w:ascii="Courier New" w:hAnsi="Courier New" w:cs="Courier New"/>
           <w:b/>
           <w:sz w:val="28"/>
         </w:rPr>
-        <w:t xml:space="preserve">gitignore </w:t>
-      </w:r>
-    </w:p>
-    <w:p>
-      <w:pPr>
-        <w:rPr>
-          <w:rFonts w:ascii="Courier New" w:hAnsi="Courier New" w:cs="Courier New"/>
-          <w:sz w:val="28"/>
-        </w:rPr>
-      </w:pPr>
-      <w:r>
-        <w:rPr>
-          <w:rFonts w:ascii="Courier New" w:hAnsi="Courier New" w:cs="Courier New"/>
-          <w:sz w:val="28"/>
-        </w:rPr>
-        <w:t xml:space="preserve">.gitingore </w:t>
-      </w:r>
-    </w:p>
-    <w:p>
-      <w:pPr>
-        <w:rPr>
-          <w:rFonts w:ascii="Courier New" w:hAnsi="Courier New" w:cs="Courier New"/>
-          <w:sz w:val="28"/>
-          <w:highlight w:val="yellow"/>
-        </w:rPr>
-      </w:pPr>
-      <w:r>
-        <w:rPr>
-          <w:rFonts w:ascii="Courier New" w:hAnsi="Courier New" w:cs="Courier New"/>
-          <w:sz w:val="28"/>
-          <w:highlight w:val="yellow"/>
-        </w:rPr>
-        <w:t xml:space="preserve">node_modules </w:t>
+        <w:t>gitignore</w:t>
+      </w:r>
+      <w:proofErr w:type="spellEnd"/>
+      <w:proofErr w:type="gramEnd"/>
+      <w:r>
+        <w:rPr>
+          <w:rFonts w:ascii="Courier New" w:hAnsi="Courier New" w:cs="Courier New"/>
+          <w:b/>
+          <w:sz w:val="28"/>
+        </w:rPr>
+        <w:t xml:space="preserve"> </w:t>
+      </w:r>
+    </w:p>
+    <w:p>
+      <w:pPr>
+        <w:rPr>
+          <w:rFonts w:ascii="Courier New" w:hAnsi="Courier New" w:cs="Courier New"/>
+          <w:sz w:val="28"/>
+        </w:rPr>
+      </w:pPr>
+      <w:r>
+        <w:rPr>
+          <w:rFonts w:ascii="Courier New" w:hAnsi="Courier New" w:cs="Courier New"/>
+          <w:sz w:val="28"/>
+        </w:rPr>
+        <w:t>.</w:t>
+      </w:r>
+      <w:proofErr w:type="spellStart"/>
+      <w:r>
+        <w:rPr>
+          <w:rFonts w:ascii="Courier New" w:hAnsi="Courier New" w:cs="Courier New"/>
+          <w:sz w:val="28"/>
+        </w:rPr>
+        <w:t>gitingore</w:t>
+      </w:r>
+      <w:proofErr w:type="spellEnd"/>
+      <w:r>
+        <w:rPr>
+          <w:rFonts w:ascii="Courier New" w:hAnsi="Courier New" w:cs="Courier New"/>
+          <w:sz w:val="28"/>
+        </w:rPr>
+        <w:t xml:space="preserve"> </w:t>
+      </w:r>
+    </w:p>
+    <w:p>
+      <w:pPr>
+        <w:rPr>
+          <w:rFonts w:ascii="Courier New" w:hAnsi="Courier New" w:cs="Courier New"/>
+          <w:sz w:val="28"/>
+          <w:highlight w:val="yellow"/>
+        </w:rPr>
+      </w:pPr>
+      <w:proofErr w:type="spellStart"/>
+      <w:r>
+        <w:rPr>
+          <w:rFonts w:ascii="Courier New" w:hAnsi="Courier New" w:cs="Courier New"/>
+          <w:sz w:val="28"/>
+          <w:highlight w:val="yellow"/>
+        </w:rPr>
+        <w:t>node_modules</w:t>
+      </w:r>
+      <w:proofErr w:type="spellEnd"/>
+      <w:r>
+        <w:rPr>
+          <w:rFonts w:ascii="Courier New" w:hAnsi="Courier New" w:cs="Courier New"/>
+          <w:sz w:val="28"/>
+          <w:highlight w:val="yellow"/>
+        </w:rPr>
+        <w:t xml:space="preserve"> </w:t>
       </w:r>
     </w:p>
     <w:p>
@@ -273,6 +330,7 @@
           <w:sz w:val="28"/>
         </w:rPr>
       </w:pPr>
+      <w:proofErr w:type="gramStart"/>
       <w:r>
         <w:rPr>
           <w:rFonts w:ascii="Courier New" w:hAnsi="Courier New" w:cs="Courier New"/>
@@ -281,6 +339,7 @@
         </w:rPr>
         <w:t>DOM :</w:t>
       </w:r>
+      <w:proofErr w:type="gramEnd"/>
       <w:r>
         <w:rPr>
           <w:rFonts w:ascii="Courier New" w:hAnsi="Courier New" w:cs="Courier New"/>
@@ -391,60 +450,108 @@
           <w:rFonts w:ascii="Courier New" w:hAnsi="Courier New" w:cs="Courier New"/>
           <w:sz w:val="28"/>
         </w:rPr>
-        <w:t>&lt;html&gt;</w:t>
-      </w:r>
-    </w:p>
-    <w:p>
-      <w:pPr>
-        <w:rPr>
-          <w:rFonts w:ascii="Courier New" w:hAnsi="Courier New" w:cs="Courier New"/>
-          <w:sz w:val="28"/>
-        </w:rPr>
-      </w:pPr>
-      <w:r>
-        <w:rPr>
-          <w:rFonts w:ascii="Courier New" w:hAnsi="Courier New" w:cs="Courier New"/>
-          <w:sz w:val="28"/>
-        </w:rPr>
-        <w:tab/>
-      </w:r>
-      <w:r>
-        <w:rPr>
-          <w:rFonts w:ascii="Courier New" w:hAnsi="Courier New" w:cs="Courier New"/>
-          <w:sz w:val="28"/>
-        </w:rPr>
-        <w:tab/>
-        <w:t>&lt;head&gt;</w:t>
-      </w:r>
-    </w:p>
-    <w:p>
-      <w:pPr>
-        <w:rPr>
-          <w:rFonts w:ascii="Courier New" w:hAnsi="Courier New" w:cs="Courier New"/>
-          <w:sz w:val="28"/>
-        </w:rPr>
-      </w:pPr>
-      <w:r>
-        <w:rPr>
-          <w:rFonts w:ascii="Courier New" w:hAnsi="Courier New" w:cs="Courier New"/>
-          <w:sz w:val="28"/>
-        </w:rPr>
-        <w:tab/>
-      </w:r>
-      <w:r>
-        <w:rPr>
-          <w:rFonts w:ascii="Courier New" w:hAnsi="Courier New" w:cs="Courier New"/>
-          <w:sz w:val="28"/>
-        </w:rPr>
-        <w:tab/>
-      </w:r>
-      <w:r>
-        <w:rPr>
-          <w:rFonts w:ascii="Courier New" w:hAnsi="Courier New" w:cs="Courier New"/>
-          <w:sz w:val="28"/>
-        </w:rPr>
-        <w:tab/>
-        <w:t>&lt;title&gt;This is my web page&lt;/title&gt;</w:t>
+        <w:t>&lt;</w:t>
+      </w:r>
+      <w:proofErr w:type="gramStart"/>
+      <w:r>
+        <w:rPr>
+          <w:rFonts w:ascii="Courier New" w:hAnsi="Courier New" w:cs="Courier New"/>
+          <w:sz w:val="28"/>
+        </w:rPr>
+        <w:t>html</w:t>
+      </w:r>
+      <w:proofErr w:type="gramEnd"/>
+      <w:r>
+        <w:rPr>
+          <w:rFonts w:ascii="Courier New" w:hAnsi="Courier New" w:cs="Courier New"/>
+          <w:sz w:val="28"/>
+        </w:rPr>
+        <w:t>&gt;</w:t>
+      </w:r>
+    </w:p>
+    <w:p>
+      <w:pPr>
+        <w:rPr>
+          <w:rFonts w:ascii="Courier New" w:hAnsi="Courier New" w:cs="Courier New"/>
+          <w:sz w:val="28"/>
+        </w:rPr>
+      </w:pPr>
+      <w:r>
+        <w:rPr>
+          <w:rFonts w:ascii="Courier New" w:hAnsi="Courier New" w:cs="Courier New"/>
+          <w:sz w:val="28"/>
+        </w:rPr>
+        <w:tab/>
+      </w:r>
+      <w:r>
+        <w:rPr>
+          <w:rFonts w:ascii="Courier New" w:hAnsi="Courier New" w:cs="Courier New"/>
+          <w:sz w:val="28"/>
+        </w:rPr>
+        <w:tab/>
+        <w:t>&lt;</w:t>
+      </w:r>
+      <w:proofErr w:type="gramStart"/>
+      <w:r>
+        <w:rPr>
+          <w:rFonts w:ascii="Courier New" w:hAnsi="Courier New" w:cs="Courier New"/>
+          <w:sz w:val="28"/>
+        </w:rPr>
+        <w:t>head</w:t>
+      </w:r>
+      <w:proofErr w:type="gramEnd"/>
+      <w:r>
+        <w:rPr>
+          <w:rFonts w:ascii="Courier New" w:hAnsi="Courier New" w:cs="Courier New"/>
+          <w:sz w:val="28"/>
+        </w:rPr>
+        <w:t>&gt;</w:t>
+      </w:r>
+    </w:p>
+    <w:p>
+      <w:pPr>
+        <w:rPr>
+          <w:rFonts w:ascii="Courier New" w:hAnsi="Courier New" w:cs="Courier New"/>
+          <w:sz w:val="28"/>
+        </w:rPr>
+      </w:pPr>
+      <w:r>
+        <w:rPr>
+          <w:rFonts w:ascii="Courier New" w:hAnsi="Courier New" w:cs="Courier New"/>
+          <w:sz w:val="28"/>
+        </w:rPr>
+        <w:tab/>
+      </w:r>
+      <w:r>
+        <w:rPr>
+          <w:rFonts w:ascii="Courier New" w:hAnsi="Courier New" w:cs="Courier New"/>
+          <w:sz w:val="28"/>
+        </w:rPr>
+        <w:tab/>
+      </w:r>
+      <w:r>
+        <w:rPr>
+          <w:rFonts w:ascii="Courier New" w:hAnsi="Courier New" w:cs="Courier New"/>
+          <w:sz w:val="28"/>
+        </w:rPr>
+        <w:tab/>
+        <w:t>&lt;</w:t>
+      </w:r>
+      <w:proofErr w:type="gramStart"/>
+      <w:r>
+        <w:rPr>
+          <w:rFonts w:ascii="Courier New" w:hAnsi="Courier New" w:cs="Courier New"/>
+          <w:sz w:val="28"/>
+        </w:rPr>
+        <w:t>title&gt;</w:t>
+      </w:r>
+      <w:proofErr w:type="gramEnd"/>
+      <w:r>
+        <w:rPr>
+          <w:rFonts w:ascii="Courier New" w:hAnsi="Courier New" w:cs="Courier New"/>
+          <w:sz w:val="28"/>
+        </w:rPr>
+        <w:t>This is my web page&lt;/title&gt;</w:t>
       </w:r>
     </w:p>
     <w:p>
@@ -490,7 +597,23 @@
           <w:sz w:val="28"/>
         </w:rPr>
         <w:tab/>
-        <w:t>&lt;body&gt;</w:t>
+        <w:t>&lt;</w:t>
+      </w:r>
+      <w:proofErr w:type="gramStart"/>
+      <w:r>
+        <w:rPr>
+          <w:rFonts w:ascii="Courier New" w:hAnsi="Courier New" w:cs="Courier New"/>
+          <w:sz w:val="28"/>
+        </w:rPr>
+        <w:t>body</w:t>
+      </w:r>
+      <w:proofErr w:type="gramEnd"/>
+      <w:r>
+        <w:rPr>
+          <w:rFonts w:ascii="Courier New" w:hAnsi="Courier New" w:cs="Courier New"/>
+          <w:sz w:val="28"/>
+        </w:rPr>
+        <w:t>&gt;</w:t>
       </w:r>
     </w:p>
     <w:p>
@@ -821,62 +944,91 @@
           <w:highlight w:val="yellow"/>
         </w:rPr>
       </w:pPr>
-      <w:r>
-        <w:rPr>
-          <w:rFonts w:ascii="Courier New" w:hAnsi="Courier New" w:cs="Courier New"/>
-          <w:sz w:val="28"/>
-          <w:highlight w:val="yellow"/>
-        </w:rPr>
-        <w:t xml:space="preserve">textNode </w:t>
-      </w:r>
-      <w:r>
-        <w:rPr>
-          <w:rFonts w:ascii="Courier New" w:hAnsi="Courier New" w:cs="Courier New"/>
-          <w:sz w:val="28"/>
-          <w:highlight w:val="yellow"/>
-        </w:rPr>
-        <w:tab/>
-      </w:r>
-      <w:r>
-        <w:rPr>
-          <w:rFonts w:ascii="Courier New" w:hAnsi="Courier New" w:cs="Courier New"/>
-          <w:sz w:val="28"/>
-          <w:highlight w:val="yellow"/>
-        </w:rPr>
-        <w:tab/>
-      </w:r>
-      <w:r>
-        <w:rPr>
-          <w:rFonts w:ascii="Courier New" w:hAnsi="Courier New" w:cs="Courier New"/>
-          <w:sz w:val="28"/>
-          <w:highlight w:val="yellow"/>
-        </w:rPr>
-        <w:tab/>
-      </w:r>
-      <w:r>
-        <w:rPr>
-          <w:rFonts w:ascii="Courier New" w:hAnsi="Courier New" w:cs="Courier New"/>
-          <w:sz w:val="28"/>
-          <w:highlight w:val="yellow"/>
-        </w:rPr>
-        <w:tab/>
-      </w:r>
-      <w:r>
-        <w:rPr>
-          <w:rFonts w:ascii="Courier New" w:hAnsi="Courier New" w:cs="Courier New"/>
-          <w:sz w:val="28"/>
-          <w:highlight w:val="yellow"/>
-        </w:rPr>
-        <w:tab/>
-      </w:r>
-      <w:r>
-        <w:rPr>
-          <w:rFonts w:ascii="Courier New" w:hAnsi="Courier New" w:cs="Courier New"/>
-          <w:sz w:val="28"/>
-          <w:highlight w:val="yellow"/>
-        </w:rPr>
-        <w:tab/>
-        <w:t xml:space="preserve">textNode </w:t>
+      <w:proofErr w:type="spellStart"/>
+      <w:proofErr w:type="gramStart"/>
+      <w:r>
+        <w:rPr>
+          <w:rFonts w:ascii="Courier New" w:hAnsi="Courier New" w:cs="Courier New"/>
+          <w:sz w:val="28"/>
+          <w:highlight w:val="yellow"/>
+        </w:rPr>
+        <w:t>textNode</w:t>
+      </w:r>
+      <w:proofErr w:type="spellEnd"/>
+      <w:proofErr w:type="gramEnd"/>
+      <w:r>
+        <w:rPr>
+          <w:rFonts w:ascii="Courier New" w:hAnsi="Courier New" w:cs="Courier New"/>
+          <w:sz w:val="28"/>
+          <w:highlight w:val="yellow"/>
+        </w:rPr>
+        <w:t xml:space="preserve"> </w:t>
+      </w:r>
+      <w:r>
+        <w:rPr>
+          <w:rFonts w:ascii="Courier New" w:hAnsi="Courier New" w:cs="Courier New"/>
+          <w:sz w:val="28"/>
+          <w:highlight w:val="yellow"/>
+        </w:rPr>
+        <w:tab/>
+      </w:r>
+      <w:r>
+        <w:rPr>
+          <w:rFonts w:ascii="Courier New" w:hAnsi="Courier New" w:cs="Courier New"/>
+          <w:sz w:val="28"/>
+          <w:highlight w:val="yellow"/>
+        </w:rPr>
+        <w:tab/>
+      </w:r>
+      <w:r>
+        <w:rPr>
+          <w:rFonts w:ascii="Courier New" w:hAnsi="Courier New" w:cs="Courier New"/>
+          <w:sz w:val="28"/>
+          <w:highlight w:val="yellow"/>
+        </w:rPr>
+        <w:tab/>
+      </w:r>
+      <w:r>
+        <w:rPr>
+          <w:rFonts w:ascii="Courier New" w:hAnsi="Courier New" w:cs="Courier New"/>
+          <w:sz w:val="28"/>
+          <w:highlight w:val="yellow"/>
+        </w:rPr>
+        <w:tab/>
+      </w:r>
+      <w:r>
+        <w:rPr>
+          <w:rFonts w:ascii="Courier New" w:hAnsi="Courier New" w:cs="Courier New"/>
+          <w:sz w:val="28"/>
+          <w:highlight w:val="yellow"/>
+        </w:rPr>
+        <w:tab/>
+      </w:r>
+      <w:r>
+        <w:rPr>
+          <w:rFonts w:ascii="Courier New" w:hAnsi="Courier New" w:cs="Courier New"/>
+          <w:sz w:val="28"/>
+          <w:highlight w:val="yellow"/>
+        </w:rPr>
+        <w:tab/>
+      </w:r>
+      <w:proofErr w:type="spellStart"/>
+      <w:r>
+        <w:rPr>
+          <w:rFonts w:ascii="Courier New" w:hAnsi="Courier New" w:cs="Courier New"/>
+          <w:sz w:val="28"/>
+          <w:highlight w:val="yellow"/>
+        </w:rPr>
+        <w:t>textNode</w:t>
+      </w:r>
+      <w:proofErr w:type="spellEnd"/>
+      <w:r>
+        <w:rPr>
+          <w:rFonts w:ascii="Courier New" w:hAnsi="Courier New" w:cs="Courier New"/>
+          <w:sz w:val="28"/>
+          <w:highlight w:val="yellow"/>
+        </w:rPr>
+        <w:t xml:space="preserve"> </w:t>
       </w:r>
     </w:p>
     <w:p>
@@ -925,8 +1077,18 @@
           <w:b/>
           <w:sz w:val="28"/>
         </w:rPr>
-        <w:t>DOM API :</w:t>
-      </w:r>
+        <w:t xml:space="preserve">DOM </w:t>
+      </w:r>
+      <w:proofErr w:type="gramStart"/>
+      <w:r>
+        <w:rPr>
+          <w:rFonts w:ascii="Courier New" w:hAnsi="Courier New" w:cs="Courier New"/>
+          <w:b/>
+          <w:sz w:val="28"/>
+        </w:rPr>
+        <w:t>API :</w:t>
+      </w:r>
+      <w:proofErr w:type="gramEnd"/>
       <w:r>
         <w:rPr>
           <w:rFonts w:ascii="Courier New" w:hAnsi="Courier New" w:cs="Courier New"/>
@@ -1010,7 +1172,25 @@
           <w:rFonts w:ascii="Courier New" w:hAnsi="Courier New" w:cs="Courier New"/>
           <w:sz w:val="28"/>
         </w:rPr>
-        <w:t xml:space="preserve">: React JS a open source JavaScript library which help to create web application or pages using components. </w:t>
+        <w:t xml:space="preserve">: React JS </w:t>
+      </w:r>
+      <w:proofErr w:type="spellStart"/>
+      <w:proofErr w:type="gramStart"/>
+      <w:r>
+        <w:rPr>
+          <w:rFonts w:ascii="Courier New" w:hAnsi="Courier New" w:cs="Courier New"/>
+          <w:sz w:val="28"/>
+        </w:rPr>
+        <w:t>a</w:t>
+      </w:r>
+      <w:proofErr w:type="spellEnd"/>
+      <w:proofErr w:type="gramEnd"/>
+      <w:r>
+        <w:rPr>
+          <w:rFonts w:ascii="Courier New" w:hAnsi="Courier New" w:cs="Courier New"/>
+          <w:sz w:val="28"/>
+        </w:rPr>
+        <w:t xml:space="preserve"> open source JavaScript library which help to create web application or pages using components. </w:t>
       </w:r>
     </w:p>
     <w:p>
@@ -1093,7 +1273,39 @@
           <w:rFonts w:ascii="Courier New" w:hAnsi="Courier New" w:cs="Courier New"/>
           <w:sz w:val="28"/>
         </w:rPr>
-        <w:t>In multi page application whole page loaded once again in browser ie DOM.</w:t>
+        <w:t xml:space="preserve">In </w:t>
+      </w:r>
+      <w:proofErr w:type="spellStart"/>
+      <w:r>
+        <w:rPr>
+          <w:rFonts w:ascii="Courier New" w:hAnsi="Courier New" w:cs="Courier New"/>
+          <w:sz w:val="28"/>
+        </w:rPr>
+        <w:t>multi page</w:t>
+      </w:r>
+      <w:proofErr w:type="spellEnd"/>
+      <w:r>
+        <w:rPr>
+          <w:rFonts w:ascii="Courier New" w:hAnsi="Courier New" w:cs="Courier New"/>
+          <w:sz w:val="28"/>
+        </w:rPr>
+        <w:t xml:space="preserve"> application whole page loaded once again in browser </w:t>
+      </w:r>
+      <w:proofErr w:type="spellStart"/>
+      <w:r>
+        <w:rPr>
+          <w:rFonts w:ascii="Courier New" w:hAnsi="Courier New" w:cs="Courier New"/>
+          <w:sz w:val="28"/>
+        </w:rPr>
+        <w:t>ie</w:t>
+      </w:r>
+      <w:proofErr w:type="spellEnd"/>
+      <w:r>
+        <w:rPr>
+          <w:rFonts w:ascii="Courier New" w:hAnsi="Courier New" w:cs="Courier New"/>
+          <w:sz w:val="28"/>
+        </w:rPr>
+        <w:t xml:space="preserve"> DOM.</w:t>
       </w:r>
     </w:p>
     <w:p>
@@ -1245,6 +1457,7 @@
           <w:sz w:val="28"/>
         </w:rPr>
       </w:pPr>
+      <w:proofErr w:type="gramStart"/>
       <w:r>
         <w:rPr>
           <w:rFonts w:ascii="Courier New" w:hAnsi="Courier New" w:cs="Courier New"/>
@@ -1253,6 +1466,7 @@
         </w:rPr>
         <w:t>AJAX :</w:t>
       </w:r>
+      <w:proofErr w:type="gramEnd"/>
       <w:r>
         <w:rPr>
           <w:rFonts w:ascii="Courier New" w:hAnsi="Courier New" w:cs="Courier New"/>
@@ -1338,6 +1552,7 @@
         </w:rPr>
         <w:t xml:space="preserve">, Angular framework base upon </w:t>
       </w:r>
+      <w:proofErr w:type="gramStart"/>
       <w:r>
         <w:rPr>
           <w:rFonts w:ascii="Courier New" w:hAnsi="Courier New" w:cs="Courier New"/>
@@ -1351,7 +1566,15 @@
           <w:rFonts w:ascii="Courier New" w:hAnsi="Courier New" w:cs="Courier New"/>
           <w:sz w:val="28"/>
         </w:rPr>
-        <w:t xml:space="preserve">(Model View Controller). Angular is part of google. </w:t>
+        <w:t>(</w:t>
+      </w:r>
+      <w:proofErr w:type="gramEnd"/>
+      <w:r>
+        <w:rPr>
+          <w:rFonts w:ascii="Courier New" w:hAnsi="Courier New" w:cs="Courier New"/>
+          <w:sz w:val="28"/>
+        </w:rPr>
+        <w:t xml:space="preserve">Model View Controller). Angular is part of google. </w:t>
       </w:r>
       <w:r>
         <w:rPr>
@@ -1433,7 +1656,23 @@
           <w:sz w:val="28"/>
         </w:rPr>
         <w:lastRenderedPageBreak/>
-        <w:t xml:space="preserve">Library provide set of function to read, write and update the DOM(HTML Tags contents) elements. Library is not standard. Library is focus on only one type of task. Library is light weighted. </w:t>
+        <w:t xml:space="preserve">Library provide set of function to read, write and update the </w:t>
+      </w:r>
+      <w:proofErr w:type="gramStart"/>
+      <w:r>
+        <w:rPr>
+          <w:rFonts w:ascii="Courier New" w:hAnsi="Courier New" w:cs="Courier New"/>
+          <w:sz w:val="28"/>
+        </w:rPr>
+        <w:t>DOM(</w:t>
+      </w:r>
+      <w:proofErr w:type="gramEnd"/>
+      <w:r>
+        <w:rPr>
+          <w:rFonts w:ascii="Courier New" w:hAnsi="Courier New" w:cs="Courier New"/>
+          <w:sz w:val="28"/>
+        </w:rPr>
+        <w:t xml:space="preserve">HTML Tags contents) elements. Library is not standard. Library is focus on only one type of task. Library is light weighted. </w:t>
       </w:r>
     </w:p>
     <w:p>
@@ -1474,6 +1713,7 @@
           <w:sz w:val="28"/>
         </w:rPr>
       </w:pPr>
+      <w:proofErr w:type="gramStart"/>
       <w:r>
         <w:rPr>
           <w:rFonts w:ascii="Courier New" w:hAnsi="Courier New" w:cs="Courier New"/>
@@ -1481,6 +1721,7 @@
         </w:rPr>
         <w:t>MVC :</w:t>
       </w:r>
+      <w:proofErr w:type="gramEnd"/>
     </w:p>
     <w:p>
       <w:pPr>
@@ -1531,7 +1772,23 @@
           <w:rFonts w:ascii="Courier New" w:hAnsi="Courier New" w:cs="Courier New"/>
           <w:sz w:val="28"/>
         </w:rPr>
-        <w:t xml:space="preserve"> Presentation Logic : Look and feel. </w:t>
+        <w:t xml:space="preserve"> Presentation </w:t>
+      </w:r>
+      <w:proofErr w:type="gramStart"/>
+      <w:r>
+        <w:rPr>
+          <w:rFonts w:ascii="Courier New" w:hAnsi="Courier New" w:cs="Courier New"/>
+          <w:sz w:val="28"/>
+        </w:rPr>
+        <w:t>Logic :</w:t>
+      </w:r>
+      <w:proofErr w:type="gramEnd"/>
+      <w:r>
+        <w:rPr>
+          <w:rFonts w:ascii="Courier New" w:hAnsi="Courier New" w:cs="Courier New"/>
+          <w:sz w:val="28"/>
+        </w:rPr>
+        <w:t xml:space="preserve"> Look and feel. </w:t>
       </w:r>
     </w:p>
     <w:p>
@@ -1681,7 +1938,23 @@
           <w:rFonts w:ascii="Courier New" w:hAnsi="Courier New" w:cs="Courier New"/>
           <w:sz w:val="28"/>
         </w:rPr>
-        <w:t>. Base upon the application requirements we can add extra library to get features.</w:t>
+        <w:t xml:space="preserve">. </w:t>
+      </w:r>
+      <w:proofErr w:type="spellStart"/>
+      <w:r>
+        <w:rPr>
+          <w:rFonts w:ascii="Courier New" w:hAnsi="Courier New" w:cs="Courier New"/>
+          <w:sz w:val="28"/>
+        </w:rPr>
+        <w:t>Base</w:t>
+      </w:r>
+      <w:proofErr w:type="spellEnd"/>
+      <w:r>
+        <w:rPr>
+          <w:rFonts w:ascii="Courier New" w:hAnsi="Courier New" w:cs="Courier New"/>
+          <w:sz w:val="28"/>
+        </w:rPr>
+        <w:t xml:space="preserve"> upon the application requirements we can add extra library to get features.</w:t>
       </w:r>
       <w:r>
         <w:rPr>
@@ -1846,42 +2119,43 @@
           <w:b/>
           <w:sz w:val="28"/>
         </w:rPr>
-        <w:t>Node JS</w:t>
-      </w:r>
+        <w:t xml:space="preserve">Node </w:t>
+      </w:r>
+      <w:proofErr w:type="gramStart"/>
       <w:r>
         <w:rPr>
           <w:rFonts w:ascii="Courier New" w:hAnsi="Courier New" w:cs="Courier New"/>
           <w:b/>
           <w:sz w:val="28"/>
         </w:rPr>
-        <w:t xml:space="preserve"> : Node JS is a run time environment for JavaScript library or Framework. </w:t>
-      </w:r>
-    </w:p>
-    <w:p>
-      <w:pPr>
+        <w:t>JS</w:t>
+      </w:r>
+      <w:r>
         <w:rPr>
           <w:rFonts w:ascii="Courier New" w:hAnsi="Courier New" w:cs="Courier New"/>
           <w:b/>
           <w:sz w:val="28"/>
         </w:rPr>
-      </w:pPr>
-    </w:p>
-    <w:p>
-      <w:pPr>
+        <w:t xml:space="preserve"> :</w:t>
+      </w:r>
+      <w:proofErr w:type="gramEnd"/>
+      <w:r>
         <w:rPr>
           <w:rFonts w:ascii="Courier New" w:hAnsi="Courier New" w:cs="Courier New"/>
           <w:b/>
           <w:sz w:val="28"/>
         </w:rPr>
-      </w:pPr>
-      <w:r>
+        <w:t xml:space="preserve"> Node JS is a run time environment for JavaScript library or Framework. </w:t>
+      </w:r>
+    </w:p>
+    <w:p>
+      <w:pPr>
         <w:rPr>
           <w:rFonts w:ascii="Courier New" w:hAnsi="Courier New" w:cs="Courier New"/>
           <w:b/>
           <w:sz w:val="28"/>
         </w:rPr>
-        <w:t xml:space="preserve">With node we will get npm (node package manager). </w:t>
-      </w:r>
+      </w:pPr>
     </w:p>
     <w:p>
       <w:pPr>
@@ -1891,32 +2165,32 @@
           <w:sz w:val="28"/>
         </w:rPr>
       </w:pPr>
-    </w:p>
-    <w:p>
-      <w:pPr>
+      <w:r>
         <w:rPr>
           <w:rFonts w:ascii="Courier New" w:hAnsi="Courier New" w:cs="Courier New"/>
           <w:b/>
           <w:sz w:val="28"/>
         </w:rPr>
-      </w:pPr>
+        <w:t xml:space="preserve">With node we will get </w:t>
+      </w:r>
+      <w:proofErr w:type="spellStart"/>
       <w:r>
         <w:rPr>
           <w:rFonts w:ascii="Courier New" w:hAnsi="Courier New" w:cs="Courier New"/>
           <w:b/>
           <w:sz w:val="28"/>
         </w:rPr>
-        <w:t xml:space="preserve">Using npm we can download node js external module. </w:t>
-      </w:r>
-    </w:p>
-    <w:p>
-      <w:pPr>
+        <w:t>npm</w:t>
+      </w:r>
+      <w:proofErr w:type="spellEnd"/>
+      <w:r>
         <w:rPr>
           <w:rFonts w:ascii="Courier New" w:hAnsi="Courier New" w:cs="Courier New"/>
           <w:b/>
           <w:sz w:val="28"/>
         </w:rPr>
-      </w:pPr>
+        <w:t xml:space="preserve"> (node package manager). </w:t>
+      </w:r>
     </w:p>
     <w:p>
       <w:pPr>
@@ -1926,12 +2200,83 @@
           <w:sz w:val="28"/>
         </w:rPr>
       </w:pPr>
-      <w:r>
+    </w:p>
+    <w:p>
+      <w:pPr>
         <w:rPr>
           <w:rFonts w:ascii="Courier New" w:hAnsi="Courier New" w:cs="Courier New"/>
           <w:b/>
           <w:sz w:val="28"/>
         </w:rPr>
+      </w:pPr>
+      <w:r>
+        <w:rPr>
+          <w:rFonts w:ascii="Courier New" w:hAnsi="Courier New" w:cs="Courier New"/>
+          <w:b/>
+          <w:sz w:val="28"/>
+        </w:rPr>
+        <w:t xml:space="preserve">Using </w:t>
+      </w:r>
+      <w:proofErr w:type="spellStart"/>
+      <w:r>
+        <w:rPr>
+          <w:rFonts w:ascii="Courier New" w:hAnsi="Courier New" w:cs="Courier New"/>
+          <w:b/>
+          <w:sz w:val="28"/>
+        </w:rPr>
+        <w:t>npm</w:t>
+      </w:r>
+      <w:proofErr w:type="spellEnd"/>
+      <w:r>
+        <w:rPr>
+          <w:rFonts w:ascii="Courier New" w:hAnsi="Courier New" w:cs="Courier New"/>
+          <w:b/>
+          <w:sz w:val="28"/>
+        </w:rPr>
+        <w:t xml:space="preserve"> we can download node </w:t>
+      </w:r>
+      <w:proofErr w:type="spellStart"/>
+      <w:r>
+        <w:rPr>
+          <w:rFonts w:ascii="Courier New" w:hAnsi="Courier New" w:cs="Courier New"/>
+          <w:b/>
+          <w:sz w:val="28"/>
+        </w:rPr>
+        <w:t>js</w:t>
+      </w:r>
+      <w:proofErr w:type="spellEnd"/>
+      <w:r>
+        <w:rPr>
+          <w:rFonts w:ascii="Courier New" w:hAnsi="Courier New" w:cs="Courier New"/>
+          <w:b/>
+          <w:sz w:val="28"/>
+        </w:rPr>
+        <w:t xml:space="preserve"> external module. </w:t>
+      </w:r>
+    </w:p>
+    <w:p>
+      <w:pPr>
+        <w:rPr>
+          <w:rFonts w:ascii="Courier New" w:hAnsi="Courier New" w:cs="Courier New"/>
+          <w:b/>
+          <w:sz w:val="28"/>
+        </w:rPr>
+      </w:pPr>
+    </w:p>
+    <w:p>
+      <w:pPr>
+        <w:rPr>
+          <w:rFonts w:ascii="Courier New" w:hAnsi="Courier New" w:cs="Courier New"/>
+          <w:b/>
+          <w:sz w:val="28"/>
+        </w:rPr>
+      </w:pPr>
+      <w:r>
+        <w:rPr>
+          <w:rFonts w:ascii="Courier New" w:hAnsi="Courier New" w:cs="Courier New"/>
+          <w:b/>
+          <w:sz w:val="28"/>
+        </w:rPr>
         <w:t xml:space="preserve"> </w:t>
       </w:r>
     </w:p>
@@ -1947,7 +2292,23 @@
           <w:rFonts w:ascii="Courier New" w:hAnsi="Courier New" w:cs="Courier New"/>
           <w:sz w:val="28"/>
         </w:rPr>
-        <w:t xml:space="preserve">To create the React JS Project we have to install the react plugin using npm command. </w:t>
+        <w:t xml:space="preserve">To create the React JS Project we have to install the react plugin using </w:t>
+      </w:r>
+      <w:proofErr w:type="spellStart"/>
+      <w:r>
+        <w:rPr>
+          <w:rFonts w:ascii="Courier New" w:hAnsi="Courier New" w:cs="Courier New"/>
+          <w:sz w:val="28"/>
+        </w:rPr>
+        <w:t>npm</w:t>
+      </w:r>
+      <w:proofErr w:type="spellEnd"/>
+      <w:r>
+        <w:rPr>
+          <w:rFonts w:ascii="Courier New" w:hAnsi="Courier New" w:cs="Courier New"/>
+          <w:sz w:val="28"/>
+        </w:rPr>
+        <w:t xml:space="preserve"> command. </w:t>
       </w:r>
     </w:p>
     <w:p>
@@ -1966,19 +2327,31 @@
           <w:sz w:val="28"/>
         </w:rPr>
       </w:pPr>
+      <w:proofErr w:type="spellStart"/>
+      <w:proofErr w:type="gramStart"/>
       <w:r>
         <w:rPr>
           <w:rFonts w:ascii="Courier New" w:hAnsi="Courier New" w:cs="Courier New"/>
           <w:b/>
           <w:sz w:val="28"/>
         </w:rPr>
-        <w:t xml:space="preserve">npm install –g </w:t>
-      </w:r>
+        <w:t>npm</w:t>
+      </w:r>
+      <w:proofErr w:type="spellEnd"/>
+      <w:proofErr w:type="gramEnd"/>
       <w:r>
         <w:rPr>
           <w:rFonts w:ascii="Courier New" w:hAnsi="Courier New" w:cs="Courier New"/>
           <w:b/>
           <w:sz w:val="28"/>
+        </w:rPr>
+        <w:t xml:space="preserve"> install –g </w:t>
+      </w:r>
+      <w:r>
+        <w:rPr>
+          <w:rFonts w:ascii="Courier New" w:hAnsi="Courier New" w:cs="Courier New"/>
+          <w:b/>
+          <w:sz w:val="28"/>
           <w:highlight w:val="yellow"/>
         </w:rPr>
         <w:t>create-react-app</w:t>
@@ -1999,6 +2372,7 @@
           <w:sz w:val="28"/>
         </w:rPr>
       </w:pPr>
+      <w:proofErr w:type="gramStart"/>
       <w:r>
         <w:rPr>
           <w:rFonts w:ascii="Courier New" w:hAnsi="Courier New" w:cs="Courier New"/>
@@ -2006,107 +2380,157 @@
         </w:rPr>
         <w:t>create-react-app</w:t>
       </w:r>
-      <w:r>
-        <w:rPr>
-          <w:rFonts w:ascii="Courier New" w:hAnsi="Courier New" w:cs="Courier New"/>
-          <w:sz w:val="28"/>
-        </w:rPr>
-        <w:t xml:space="preserve"> if one of the node js external module which help to create the react js projects. </w:t>
-      </w:r>
-    </w:p>
-    <w:p>
-      <w:pPr>
-        <w:rPr>
-          <w:rFonts w:ascii="Courier New" w:hAnsi="Courier New" w:cs="Courier New"/>
-          <w:sz w:val="28"/>
-        </w:rPr>
-      </w:pPr>
-      <w:r>
-        <w:rPr>
-          <w:rFonts w:ascii="Courier New" w:hAnsi="Courier New" w:cs="Courier New"/>
-          <w:sz w:val="28"/>
-        </w:rPr>
-        <w:t xml:space="preserve">Syntax to create the react js project </w:t>
-      </w:r>
-    </w:p>
-    <w:p>
-      <w:pPr>
-        <w:rPr>
-          <w:rFonts w:ascii="Courier New" w:hAnsi="Courier New" w:cs="Courier New"/>
-          <w:sz w:val="28"/>
-        </w:rPr>
-      </w:pPr>
-    </w:p>
-    <w:p>
-      <w:pPr>
-        <w:rPr>
-          <w:rFonts w:ascii="Courier New" w:hAnsi="Courier New" w:cs="Courier New"/>
-          <w:sz w:val="28"/>
-          <w:highlight w:val="yellow"/>
-        </w:rPr>
-      </w:pPr>
-    </w:p>
-    <w:p>
-      <w:pPr>
-        <w:rPr>
-          <w:rFonts w:ascii="Courier New" w:hAnsi="Courier New" w:cs="Courier New"/>
-          <w:sz w:val="28"/>
-          <w:highlight w:val="yellow"/>
-        </w:rPr>
-      </w:pPr>
-    </w:p>
-    <w:p>
-      <w:pPr>
-        <w:rPr>
-          <w:rFonts w:ascii="Courier New" w:hAnsi="Courier New" w:cs="Courier New"/>
-          <w:sz w:val="28"/>
-          <w:highlight w:val="yellow"/>
-        </w:rPr>
-      </w:pPr>
-    </w:p>
-    <w:p>
-      <w:pPr>
-        <w:rPr>
-          <w:rFonts w:ascii="Courier New" w:hAnsi="Courier New" w:cs="Courier New"/>
-          <w:sz w:val="28"/>
-          <w:highlight w:val="yellow"/>
-        </w:rPr>
-      </w:pPr>
-    </w:p>
-    <w:p>
-      <w:pPr>
-        <w:rPr>
-          <w:rFonts w:ascii="Courier New" w:hAnsi="Courier New" w:cs="Courier New"/>
-          <w:sz w:val="28"/>
-          <w:highlight w:val="yellow"/>
-        </w:rPr>
-      </w:pPr>
-    </w:p>
-    <w:p>
-      <w:pPr>
-        <w:rPr>
-          <w:rFonts w:ascii="Courier New" w:hAnsi="Courier New" w:cs="Courier New"/>
-          <w:sz w:val="28"/>
-          <w:highlight w:val="yellow"/>
-        </w:rPr>
-      </w:pPr>
-    </w:p>
-    <w:p>
-      <w:pPr>
-        <w:rPr>
-          <w:rFonts w:ascii="Courier New" w:hAnsi="Courier New" w:cs="Courier New"/>
-          <w:sz w:val="28"/>
-          <w:highlight w:val="yellow"/>
-        </w:rPr>
-      </w:pPr>
-    </w:p>
-    <w:p>
-      <w:pPr>
-        <w:rPr>
-          <w:rFonts w:ascii="Courier New" w:hAnsi="Courier New" w:cs="Courier New"/>
-          <w:sz w:val="28"/>
-        </w:rPr>
-      </w:pPr>
+      <w:proofErr w:type="gramEnd"/>
+      <w:r>
+        <w:rPr>
+          <w:rFonts w:ascii="Courier New" w:hAnsi="Courier New" w:cs="Courier New"/>
+          <w:sz w:val="28"/>
+        </w:rPr>
+        <w:t xml:space="preserve"> if one of the node </w:t>
+      </w:r>
+      <w:proofErr w:type="spellStart"/>
+      <w:r>
+        <w:rPr>
+          <w:rFonts w:ascii="Courier New" w:hAnsi="Courier New" w:cs="Courier New"/>
+          <w:sz w:val="28"/>
+        </w:rPr>
+        <w:t>js</w:t>
+      </w:r>
+      <w:proofErr w:type="spellEnd"/>
+      <w:r>
+        <w:rPr>
+          <w:rFonts w:ascii="Courier New" w:hAnsi="Courier New" w:cs="Courier New"/>
+          <w:sz w:val="28"/>
+        </w:rPr>
+        <w:t xml:space="preserve"> external module which help to create the react </w:t>
+      </w:r>
+      <w:proofErr w:type="spellStart"/>
+      <w:r>
+        <w:rPr>
+          <w:rFonts w:ascii="Courier New" w:hAnsi="Courier New" w:cs="Courier New"/>
+          <w:sz w:val="28"/>
+        </w:rPr>
+        <w:t>js</w:t>
+      </w:r>
+      <w:proofErr w:type="spellEnd"/>
+      <w:r>
+        <w:rPr>
+          <w:rFonts w:ascii="Courier New" w:hAnsi="Courier New" w:cs="Courier New"/>
+          <w:sz w:val="28"/>
+        </w:rPr>
+        <w:t xml:space="preserve"> projects. </w:t>
+      </w:r>
+    </w:p>
+    <w:p>
+      <w:pPr>
+        <w:rPr>
+          <w:rFonts w:ascii="Courier New" w:hAnsi="Courier New" w:cs="Courier New"/>
+          <w:sz w:val="28"/>
+        </w:rPr>
+      </w:pPr>
+      <w:r>
+        <w:rPr>
+          <w:rFonts w:ascii="Courier New" w:hAnsi="Courier New" w:cs="Courier New"/>
+          <w:sz w:val="28"/>
+        </w:rPr>
+        <w:t xml:space="preserve">Syntax to create the react </w:t>
+      </w:r>
+      <w:proofErr w:type="spellStart"/>
+      <w:r>
+        <w:rPr>
+          <w:rFonts w:ascii="Courier New" w:hAnsi="Courier New" w:cs="Courier New"/>
+          <w:sz w:val="28"/>
+        </w:rPr>
+        <w:t>js</w:t>
+      </w:r>
+      <w:proofErr w:type="spellEnd"/>
+      <w:r>
+        <w:rPr>
+          <w:rFonts w:ascii="Courier New" w:hAnsi="Courier New" w:cs="Courier New"/>
+          <w:sz w:val="28"/>
+        </w:rPr>
+        <w:t xml:space="preserve"> project </w:t>
+      </w:r>
+    </w:p>
+    <w:p>
+      <w:pPr>
+        <w:rPr>
+          <w:rFonts w:ascii="Courier New" w:hAnsi="Courier New" w:cs="Courier New"/>
+          <w:sz w:val="28"/>
+        </w:rPr>
+      </w:pPr>
+    </w:p>
+    <w:p>
+      <w:pPr>
+        <w:rPr>
+          <w:rFonts w:ascii="Courier New" w:hAnsi="Courier New" w:cs="Courier New"/>
+          <w:sz w:val="28"/>
+          <w:highlight w:val="yellow"/>
+        </w:rPr>
+      </w:pPr>
+    </w:p>
+    <w:p>
+      <w:pPr>
+        <w:rPr>
+          <w:rFonts w:ascii="Courier New" w:hAnsi="Courier New" w:cs="Courier New"/>
+          <w:sz w:val="28"/>
+          <w:highlight w:val="yellow"/>
+        </w:rPr>
+      </w:pPr>
+    </w:p>
+    <w:p>
+      <w:pPr>
+        <w:rPr>
+          <w:rFonts w:ascii="Courier New" w:hAnsi="Courier New" w:cs="Courier New"/>
+          <w:sz w:val="28"/>
+          <w:highlight w:val="yellow"/>
+        </w:rPr>
+      </w:pPr>
+    </w:p>
+    <w:p>
+      <w:pPr>
+        <w:rPr>
+          <w:rFonts w:ascii="Courier New" w:hAnsi="Courier New" w:cs="Courier New"/>
+          <w:sz w:val="28"/>
+          <w:highlight w:val="yellow"/>
+        </w:rPr>
+      </w:pPr>
+    </w:p>
+    <w:p>
+      <w:pPr>
+        <w:rPr>
+          <w:rFonts w:ascii="Courier New" w:hAnsi="Courier New" w:cs="Courier New"/>
+          <w:sz w:val="28"/>
+          <w:highlight w:val="yellow"/>
+        </w:rPr>
+      </w:pPr>
+    </w:p>
+    <w:p>
+      <w:pPr>
+        <w:rPr>
+          <w:rFonts w:ascii="Courier New" w:hAnsi="Courier New" w:cs="Courier New"/>
+          <w:sz w:val="28"/>
+          <w:highlight w:val="yellow"/>
+        </w:rPr>
+      </w:pPr>
+    </w:p>
+    <w:p>
+      <w:pPr>
+        <w:rPr>
+          <w:rFonts w:ascii="Courier New" w:hAnsi="Courier New" w:cs="Courier New"/>
+          <w:sz w:val="28"/>
+          <w:highlight w:val="yellow"/>
+        </w:rPr>
+      </w:pPr>
+    </w:p>
+    <w:p>
+      <w:pPr>
+        <w:rPr>
+          <w:rFonts w:ascii="Courier New" w:hAnsi="Courier New" w:cs="Courier New"/>
+          <w:sz w:val="28"/>
+        </w:rPr>
+      </w:pPr>
+      <w:proofErr w:type="gramStart"/>
       <w:r>
         <w:rPr>
           <w:rFonts w:ascii="Courier New" w:hAnsi="Courier New" w:cs="Courier New"/>
@@ -2114,7 +2538,16 @@
           <w:highlight w:val="yellow"/>
         </w:rPr>
         <w:lastRenderedPageBreak/>
-        <w:t>create-react-app project-name</w:t>
+        <w:t>create-react-app</w:t>
+      </w:r>
+      <w:proofErr w:type="gramEnd"/>
+      <w:r>
+        <w:rPr>
+          <w:rFonts w:ascii="Courier New" w:hAnsi="Courier New" w:cs="Courier New"/>
+          <w:sz w:val="28"/>
+          <w:highlight w:val="yellow"/>
+        </w:rPr>
+        <w:t xml:space="preserve"> project-name</w:t>
       </w:r>
     </w:p>
     <w:p>
@@ -2125,13 +2558,23 @@
           <w:sz w:val="28"/>
         </w:rPr>
       </w:pPr>
+      <w:proofErr w:type="gramStart"/>
       <w:r>
         <w:rPr>
           <w:rFonts w:ascii="Courier New" w:hAnsi="Courier New" w:cs="Courier New"/>
           <w:b/>
           <w:sz w:val="28"/>
         </w:rPr>
-        <w:t>create-react-app welcome-app</w:t>
+        <w:t>create-react-app</w:t>
+      </w:r>
+      <w:proofErr w:type="gramEnd"/>
+      <w:r>
+        <w:rPr>
+          <w:rFonts w:ascii="Courier New" w:hAnsi="Courier New" w:cs="Courier New"/>
+          <w:b/>
+          <w:sz w:val="28"/>
+        </w:rPr>
+        <w:t xml:space="preserve"> welcome-app</w:t>
       </w:r>
     </w:p>
     <w:p>
@@ -2164,28 +2607,47 @@
           <w:sz w:val="28"/>
         </w:rPr>
       </w:pPr>
-      <w:r>
-        <w:rPr>
-          <w:rFonts w:ascii="Courier New" w:hAnsi="Courier New" w:cs="Courier New"/>
-          <w:sz w:val="28"/>
-        </w:rPr>
-        <w:t>cd project-name</w:t>
-      </w:r>
-    </w:p>
-    <w:p>
-      <w:pPr>
-        <w:rPr>
-          <w:rFonts w:ascii="Courier New" w:hAnsi="Courier New" w:cs="Courier New"/>
-          <w:sz w:val="28"/>
-        </w:rPr>
-      </w:pPr>
-      <w:r>
-        <w:rPr>
-          <w:rFonts w:ascii="Courier New" w:hAnsi="Courier New" w:cs="Courier New"/>
-          <w:sz w:val="28"/>
-          <w:highlight w:val="yellow"/>
-        </w:rPr>
-        <w:t>cd welcome-app</w:t>
+      <w:proofErr w:type="gramStart"/>
+      <w:r>
+        <w:rPr>
+          <w:rFonts w:ascii="Courier New" w:hAnsi="Courier New" w:cs="Courier New"/>
+          <w:sz w:val="28"/>
+        </w:rPr>
+        <w:t>cd</w:t>
+      </w:r>
+      <w:proofErr w:type="gramEnd"/>
+      <w:r>
+        <w:rPr>
+          <w:rFonts w:ascii="Courier New" w:hAnsi="Courier New" w:cs="Courier New"/>
+          <w:sz w:val="28"/>
+        </w:rPr>
+        <w:t xml:space="preserve"> project-name</w:t>
+      </w:r>
+    </w:p>
+    <w:p>
+      <w:pPr>
+        <w:rPr>
+          <w:rFonts w:ascii="Courier New" w:hAnsi="Courier New" w:cs="Courier New"/>
+          <w:sz w:val="28"/>
+        </w:rPr>
+      </w:pPr>
+      <w:proofErr w:type="gramStart"/>
+      <w:r>
+        <w:rPr>
+          <w:rFonts w:ascii="Courier New" w:hAnsi="Courier New" w:cs="Courier New"/>
+          <w:sz w:val="28"/>
+          <w:highlight w:val="yellow"/>
+        </w:rPr>
+        <w:t>cd</w:t>
+      </w:r>
+      <w:proofErr w:type="gramEnd"/>
+      <w:r>
+        <w:rPr>
+          <w:rFonts w:ascii="Courier New" w:hAnsi="Courier New" w:cs="Courier New"/>
+          <w:sz w:val="28"/>
+          <w:highlight w:val="yellow"/>
+        </w:rPr>
+        <w:t xml:space="preserve"> welcome-app</w:t>
       </w:r>
       <w:r>
         <w:rPr>
@@ -2217,13 +2679,25 @@
           <w:sz w:val="28"/>
         </w:rPr>
       </w:pPr>
-      <w:r>
-        <w:rPr>
-          <w:rFonts w:ascii="Courier New" w:hAnsi="Courier New" w:cs="Courier New"/>
-          <w:sz w:val="28"/>
-          <w:highlight w:val="yellow"/>
-        </w:rPr>
-        <w:t>npm start</w:t>
+      <w:proofErr w:type="spellStart"/>
+      <w:proofErr w:type="gramStart"/>
+      <w:r>
+        <w:rPr>
+          <w:rFonts w:ascii="Courier New" w:hAnsi="Courier New" w:cs="Courier New"/>
+          <w:sz w:val="28"/>
+          <w:highlight w:val="yellow"/>
+        </w:rPr>
+        <w:t>npm</w:t>
+      </w:r>
+      <w:proofErr w:type="spellEnd"/>
+      <w:proofErr w:type="gramEnd"/>
+      <w:r>
+        <w:rPr>
+          <w:rFonts w:ascii="Courier New" w:hAnsi="Courier New" w:cs="Courier New"/>
+          <w:sz w:val="28"/>
+          <w:highlight w:val="yellow"/>
+        </w:rPr>
+        <w:t xml:space="preserve"> start</w:t>
       </w:r>
       <w:r>
         <w:rPr>
@@ -2288,7 +2762,25 @@
           <w:sz w:val="28"/>
           <w:highlight w:val="yellow"/>
         </w:rPr>
-        <w:t xml:space="preserve">React JS is base upon the </w:t>
+        <w:t xml:space="preserve">React JS is </w:t>
+      </w:r>
+      <w:proofErr w:type="spellStart"/>
+      <w:r>
+        <w:rPr>
+          <w:rFonts w:ascii="Courier New" w:hAnsi="Courier New" w:cs="Courier New"/>
+          <w:sz w:val="28"/>
+          <w:highlight w:val="yellow"/>
+        </w:rPr>
+        <w:t>base</w:t>
+      </w:r>
+      <w:proofErr w:type="spellEnd"/>
+      <w:r>
+        <w:rPr>
+          <w:rFonts w:ascii="Courier New" w:hAnsi="Courier New" w:cs="Courier New"/>
+          <w:sz w:val="28"/>
+          <w:highlight w:val="yellow"/>
+        </w:rPr>
+        <w:t xml:space="preserve"> upon the </w:t>
       </w:r>
       <w:r>
         <w:rPr>
@@ -2444,12 +2936,21 @@
           <w:sz w:val="28"/>
         </w:rPr>
       </w:pPr>
-      <w:r>
-        <w:rPr>
-          <w:rFonts w:ascii="Courier New" w:hAnsi="Courier New" w:cs="Courier New"/>
-          <w:sz w:val="28"/>
-        </w:rPr>
-        <w:t>function App() {</w:t>
+      <w:proofErr w:type="gramStart"/>
+      <w:r>
+        <w:rPr>
+          <w:rFonts w:ascii="Courier New" w:hAnsi="Courier New" w:cs="Courier New"/>
+          <w:sz w:val="28"/>
+        </w:rPr>
+        <w:t>function</w:t>
+      </w:r>
+      <w:proofErr w:type="gramEnd"/>
+      <w:r>
+        <w:rPr>
+          <w:rFonts w:ascii="Courier New" w:hAnsi="Courier New" w:cs="Courier New"/>
+          <w:sz w:val="28"/>
+        </w:rPr>
+        <w:t xml:space="preserve"> App() {</w:t>
       </w:r>
     </w:p>
     <w:p>
@@ -2474,12 +2975,37 @@
           <w:sz w:val="28"/>
         </w:rPr>
       </w:pPr>
-      <w:r>
-        <w:rPr>
-          <w:rFonts w:ascii="Courier New" w:hAnsi="Courier New" w:cs="Courier New"/>
-          <w:sz w:val="28"/>
-        </w:rPr>
-        <w:t>function MyComponent() {</w:t>
+      <w:proofErr w:type="gramStart"/>
+      <w:r>
+        <w:rPr>
+          <w:rFonts w:ascii="Courier New" w:hAnsi="Courier New" w:cs="Courier New"/>
+          <w:sz w:val="28"/>
+        </w:rPr>
+        <w:t>function</w:t>
+      </w:r>
+      <w:proofErr w:type="gramEnd"/>
+      <w:r>
+        <w:rPr>
+          <w:rFonts w:ascii="Courier New" w:hAnsi="Courier New" w:cs="Courier New"/>
+          <w:sz w:val="28"/>
+        </w:rPr>
+        <w:t xml:space="preserve"> </w:t>
+      </w:r>
+      <w:proofErr w:type="spellStart"/>
+      <w:r>
+        <w:rPr>
+          <w:rFonts w:ascii="Courier New" w:hAnsi="Courier New" w:cs="Courier New"/>
+          <w:sz w:val="28"/>
+        </w:rPr>
+        <w:t>MyComponent</w:t>
+      </w:r>
+      <w:proofErr w:type="spellEnd"/>
+      <w:r>
+        <w:rPr>
+          <w:rFonts w:ascii="Courier New" w:hAnsi="Courier New" w:cs="Courier New"/>
+          <w:sz w:val="28"/>
+        </w:rPr>
+        <w:t>() {</w:t>
       </w:r>
     </w:p>
     <w:p>
@@ -2518,7 +3044,23 @@
           <w:sz w:val="28"/>
         </w:rPr>
         <w:lastRenderedPageBreak/>
-        <w:t xml:space="preserve">In React Every component return </w:t>
+        <w:t xml:space="preserve">In React </w:t>
+      </w:r>
+      <w:proofErr w:type="gramStart"/>
+      <w:r>
+        <w:rPr>
+          <w:rFonts w:ascii="Courier New" w:hAnsi="Courier New" w:cs="Courier New"/>
+          <w:sz w:val="28"/>
+        </w:rPr>
+        <w:t>Every</w:t>
+      </w:r>
+      <w:proofErr w:type="gramEnd"/>
+      <w:r>
+        <w:rPr>
+          <w:rFonts w:ascii="Courier New" w:hAnsi="Courier New" w:cs="Courier New"/>
+          <w:sz w:val="28"/>
+        </w:rPr>
+        <w:t xml:space="preserve"> component return </w:t>
       </w:r>
       <w:r>
         <w:rPr>
@@ -2586,30 +3128,62 @@
           <w:rFonts w:ascii="Courier New" w:hAnsi="Courier New" w:cs="Courier New"/>
           <w:sz w:val="28"/>
         </w:rPr>
-        <w:t>&lt;html&gt;</w:t>
-      </w:r>
-    </w:p>
-    <w:p>
-      <w:pPr>
-        <w:rPr>
-          <w:rFonts w:ascii="Courier New" w:hAnsi="Courier New" w:cs="Courier New"/>
-          <w:sz w:val="28"/>
-        </w:rPr>
-      </w:pPr>
-      <w:r>
-        <w:rPr>
-          <w:rFonts w:ascii="Courier New" w:hAnsi="Courier New" w:cs="Courier New"/>
-          <w:sz w:val="28"/>
-        </w:rPr>
-        <w:tab/>
-      </w:r>
-      <w:r>
-        <w:rPr>
-          <w:rFonts w:ascii="Courier New" w:hAnsi="Courier New" w:cs="Courier New"/>
-          <w:sz w:val="28"/>
-        </w:rPr>
-        <w:tab/>
-        <w:t>&lt;head&gt;</w:t>
+        <w:t>&lt;</w:t>
+      </w:r>
+      <w:proofErr w:type="gramStart"/>
+      <w:r>
+        <w:rPr>
+          <w:rFonts w:ascii="Courier New" w:hAnsi="Courier New" w:cs="Courier New"/>
+          <w:sz w:val="28"/>
+        </w:rPr>
+        <w:t>html</w:t>
+      </w:r>
+      <w:proofErr w:type="gramEnd"/>
+      <w:r>
+        <w:rPr>
+          <w:rFonts w:ascii="Courier New" w:hAnsi="Courier New" w:cs="Courier New"/>
+          <w:sz w:val="28"/>
+        </w:rPr>
+        <w:t>&gt;</w:t>
+      </w:r>
+    </w:p>
+    <w:p>
+      <w:pPr>
+        <w:rPr>
+          <w:rFonts w:ascii="Courier New" w:hAnsi="Courier New" w:cs="Courier New"/>
+          <w:sz w:val="28"/>
+        </w:rPr>
+      </w:pPr>
+      <w:r>
+        <w:rPr>
+          <w:rFonts w:ascii="Courier New" w:hAnsi="Courier New" w:cs="Courier New"/>
+          <w:sz w:val="28"/>
+        </w:rPr>
+        <w:tab/>
+      </w:r>
+      <w:r>
+        <w:rPr>
+          <w:rFonts w:ascii="Courier New" w:hAnsi="Courier New" w:cs="Courier New"/>
+          <w:sz w:val="28"/>
+        </w:rPr>
+        <w:tab/>
+        <w:t>&lt;</w:t>
+      </w:r>
+      <w:proofErr w:type="gramStart"/>
+      <w:r>
+        <w:rPr>
+          <w:rFonts w:ascii="Courier New" w:hAnsi="Courier New" w:cs="Courier New"/>
+          <w:sz w:val="28"/>
+        </w:rPr>
+        <w:t>head</w:t>
+      </w:r>
+      <w:proofErr w:type="gramEnd"/>
+      <w:r>
+        <w:rPr>
+          <w:rFonts w:ascii="Courier New" w:hAnsi="Courier New" w:cs="Courier New"/>
+          <w:sz w:val="28"/>
+        </w:rPr>
+        <w:t>&gt;</w:t>
       </w:r>
     </w:p>
     <w:p>
@@ -2655,7 +3229,23 @@
           <w:sz w:val="28"/>
         </w:rPr>
         <w:tab/>
-        <w:t>&lt;body&gt;</w:t>
+        <w:t>&lt;</w:t>
+      </w:r>
+      <w:proofErr w:type="gramStart"/>
+      <w:r>
+        <w:rPr>
+          <w:rFonts w:ascii="Courier New" w:hAnsi="Courier New" w:cs="Courier New"/>
+          <w:sz w:val="28"/>
+        </w:rPr>
+        <w:t>body</w:t>
+      </w:r>
+      <w:proofErr w:type="gramEnd"/>
+      <w:r>
+        <w:rPr>
+          <w:rFonts w:ascii="Courier New" w:hAnsi="Courier New" w:cs="Courier New"/>
+          <w:sz w:val="28"/>
+        </w:rPr>
+        <w:t>&gt;</w:t>
       </w:r>
     </w:p>
     <w:p>
@@ -2716,13 +3306,33 @@
         </w:rPr>
         <w:tab/>
       </w:r>
-      <w:r>
-        <w:rPr>
-          <w:rFonts w:ascii="Courier New" w:hAnsi="Courier New" w:cs="Courier New"/>
-          <w:sz w:val="28"/>
-          <w:highlight w:val="yellow"/>
-        </w:rPr>
-        <w:t>document.write(“Welcome to JS”)</w:t>
+      <w:proofErr w:type="spellStart"/>
+      <w:proofErr w:type="gramStart"/>
+      <w:r>
+        <w:rPr>
+          <w:rFonts w:ascii="Courier New" w:hAnsi="Courier New" w:cs="Courier New"/>
+          <w:sz w:val="28"/>
+          <w:highlight w:val="yellow"/>
+        </w:rPr>
+        <w:t>document.write</w:t>
+      </w:r>
+      <w:proofErr w:type="spellEnd"/>
+      <w:r>
+        <w:rPr>
+          <w:rFonts w:ascii="Courier New" w:hAnsi="Courier New" w:cs="Courier New"/>
+          <w:sz w:val="28"/>
+          <w:highlight w:val="yellow"/>
+        </w:rPr>
+        <w:t>(</w:t>
+      </w:r>
+      <w:proofErr w:type="gramEnd"/>
+      <w:r>
+        <w:rPr>
+          <w:rFonts w:ascii="Courier New" w:hAnsi="Courier New" w:cs="Courier New"/>
+          <w:sz w:val="28"/>
+          <w:highlight w:val="yellow"/>
+        </w:rPr>
+        <w:t>“Welcome to JS”)</w:t>
       </w:r>
     </w:p>
     <w:p>
@@ -2869,58 +3479,131 @@
           <w:sz w:val="28"/>
         </w:rPr>
       </w:pPr>
-      <w:r>
-        <w:rPr>
-          <w:rFonts w:ascii="Courier New" w:hAnsi="Courier New" w:cs="Courier New"/>
-          <w:sz w:val="28"/>
-        </w:rPr>
-        <w:t>function add(a,b) {</w:t>
-      </w:r>
-    </w:p>
-    <w:p>
-      <w:pPr>
-        <w:rPr>
-          <w:rFonts w:ascii="Courier New" w:hAnsi="Courier New" w:cs="Courier New"/>
-          <w:sz w:val="28"/>
-        </w:rPr>
-      </w:pPr>
-      <w:r>
-        <w:rPr>
-          <w:rFonts w:ascii="Courier New" w:hAnsi="Courier New" w:cs="Courier New"/>
-          <w:sz w:val="28"/>
-        </w:rPr>
-        <w:tab/>
-      </w:r>
-      <w:r>
-        <w:rPr>
-          <w:rFonts w:ascii="Courier New" w:hAnsi="Courier New" w:cs="Courier New"/>
-          <w:sz w:val="28"/>
-        </w:rPr>
-        <w:tab/>
-        <w:t>var sum = a+b;</w:t>
-      </w:r>
-    </w:p>
-    <w:p>
-      <w:pPr>
-        <w:rPr>
-          <w:rFonts w:ascii="Courier New" w:hAnsi="Courier New" w:cs="Courier New"/>
-          <w:sz w:val="28"/>
-        </w:rPr>
-      </w:pPr>
-      <w:r>
-        <w:rPr>
-          <w:rFonts w:ascii="Courier New" w:hAnsi="Courier New" w:cs="Courier New"/>
-          <w:sz w:val="28"/>
-        </w:rPr>
-        <w:tab/>
-      </w:r>
-      <w:r>
-        <w:rPr>
-          <w:rFonts w:ascii="Courier New" w:hAnsi="Courier New" w:cs="Courier New"/>
-          <w:sz w:val="28"/>
-        </w:rPr>
-        <w:tab/>
-        <w:t xml:space="preserve">return </w:t>
+      <w:proofErr w:type="gramStart"/>
+      <w:r>
+        <w:rPr>
+          <w:rFonts w:ascii="Courier New" w:hAnsi="Courier New" w:cs="Courier New"/>
+          <w:sz w:val="28"/>
+        </w:rPr>
+        <w:t>function</w:t>
+      </w:r>
+      <w:proofErr w:type="gramEnd"/>
+      <w:r>
+        <w:rPr>
+          <w:rFonts w:ascii="Courier New" w:hAnsi="Courier New" w:cs="Courier New"/>
+          <w:sz w:val="28"/>
+        </w:rPr>
+        <w:t xml:space="preserve"> add(</w:t>
+      </w:r>
+      <w:proofErr w:type="spellStart"/>
+      <w:r>
+        <w:rPr>
+          <w:rFonts w:ascii="Courier New" w:hAnsi="Courier New" w:cs="Courier New"/>
+          <w:sz w:val="28"/>
+        </w:rPr>
+        <w:t>a,b</w:t>
+      </w:r>
+      <w:proofErr w:type="spellEnd"/>
+      <w:r>
+        <w:rPr>
+          <w:rFonts w:ascii="Courier New" w:hAnsi="Courier New" w:cs="Courier New"/>
+          <w:sz w:val="28"/>
+        </w:rPr>
+        <w:t>) {</w:t>
+      </w:r>
+    </w:p>
+    <w:p>
+      <w:pPr>
+        <w:rPr>
+          <w:rFonts w:ascii="Courier New" w:hAnsi="Courier New" w:cs="Courier New"/>
+          <w:sz w:val="28"/>
+        </w:rPr>
+      </w:pPr>
+      <w:r>
+        <w:rPr>
+          <w:rFonts w:ascii="Courier New" w:hAnsi="Courier New" w:cs="Courier New"/>
+          <w:sz w:val="28"/>
+        </w:rPr>
+        <w:tab/>
+      </w:r>
+      <w:r>
+        <w:rPr>
+          <w:rFonts w:ascii="Courier New" w:hAnsi="Courier New" w:cs="Courier New"/>
+          <w:sz w:val="28"/>
+        </w:rPr>
+        <w:tab/>
+      </w:r>
+      <w:proofErr w:type="spellStart"/>
+      <w:proofErr w:type="gramStart"/>
+      <w:r>
+        <w:rPr>
+          <w:rFonts w:ascii="Courier New" w:hAnsi="Courier New" w:cs="Courier New"/>
+          <w:sz w:val="28"/>
+        </w:rPr>
+        <w:t>var</w:t>
+      </w:r>
+      <w:proofErr w:type="spellEnd"/>
+      <w:proofErr w:type="gramEnd"/>
+      <w:r>
+        <w:rPr>
+          <w:rFonts w:ascii="Courier New" w:hAnsi="Courier New" w:cs="Courier New"/>
+          <w:sz w:val="28"/>
+        </w:rPr>
+        <w:t xml:space="preserve"> sum = </w:t>
+      </w:r>
+      <w:proofErr w:type="spellStart"/>
+      <w:r>
+        <w:rPr>
+          <w:rFonts w:ascii="Courier New" w:hAnsi="Courier New" w:cs="Courier New"/>
+          <w:sz w:val="28"/>
+        </w:rPr>
+        <w:t>a+b</w:t>
+      </w:r>
+      <w:proofErr w:type="spellEnd"/>
+      <w:r>
+        <w:rPr>
+          <w:rFonts w:ascii="Courier New" w:hAnsi="Courier New" w:cs="Courier New"/>
+          <w:sz w:val="28"/>
+        </w:rPr>
+        <w:t>;</w:t>
+      </w:r>
+    </w:p>
+    <w:p>
+      <w:pPr>
+        <w:rPr>
+          <w:rFonts w:ascii="Courier New" w:hAnsi="Courier New" w:cs="Courier New"/>
+          <w:sz w:val="28"/>
+        </w:rPr>
+      </w:pPr>
+      <w:r>
+        <w:rPr>
+          <w:rFonts w:ascii="Courier New" w:hAnsi="Courier New" w:cs="Courier New"/>
+          <w:sz w:val="28"/>
+        </w:rPr>
+        <w:tab/>
+      </w:r>
+      <w:r>
+        <w:rPr>
+          <w:rFonts w:ascii="Courier New" w:hAnsi="Courier New" w:cs="Courier New"/>
+          <w:sz w:val="28"/>
+        </w:rPr>
+        <w:tab/>
+      </w:r>
+      <w:proofErr w:type="gramStart"/>
+      <w:r>
+        <w:rPr>
+          <w:rFonts w:ascii="Courier New" w:hAnsi="Courier New" w:cs="Courier New"/>
+          <w:sz w:val="28"/>
+        </w:rPr>
+        <w:t>return</w:t>
+      </w:r>
+      <w:proofErr w:type="gramEnd"/>
+      <w:r>
+        <w:rPr>
+          <w:rFonts w:ascii="Courier New" w:hAnsi="Courier New" w:cs="Courier New"/>
+          <w:sz w:val="28"/>
+        </w:rPr>
+        <w:t xml:space="preserve"> </w:t>
       </w:r>
       <w:r>
         <w:rPr>
@@ -2953,12 +3636,37 @@
           <w:sz w:val="28"/>
         </w:rPr>
       </w:pPr>
-      <w:r>
-        <w:rPr>
-          <w:rFonts w:ascii="Courier New" w:hAnsi="Courier New" w:cs="Courier New"/>
-          <w:sz w:val="28"/>
-        </w:rPr>
-        <w:t>function sayHello() {</w:t>
+      <w:proofErr w:type="gramStart"/>
+      <w:r>
+        <w:rPr>
+          <w:rFonts w:ascii="Courier New" w:hAnsi="Courier New" w:cs="Courier New"/>
+          <w:sz w:val="28"/>
+        </w:rPr>
+        <w:t>function</w:t>
+      </w:r>
+      <w:proofErr w:type="gramEnd"/>
+      <w:r>
+        <w:rPr>
+          <w:rFonts w:ascii="Courier New" w:hAnsi="Courier New" w:cs="Courier New"/>
+          <w:sz w:val="28"/>
+        </w:rPr>
+        <w:t xml:space="preserve"> </w:t>
+      </w:r>
+      <w:proofErr w:type="spellStart"/>
+      <w:r>
+        <w:rPr>
+          <w:rFonts w:ascii="Courier New" w:hAnsi="Courier New" w:cs="Courier New"/>
+          <w:sz w:val="28"/>
+        </w:rPr>
+        <w:t>sayHello</w:t>
+      </w:r>
+      <w:proofErr w:type="spellEnd"/>
+      <w:r>
+        <w:rPr>
+          <w:rFonts w:ascii="Courier New" w:hAnsi="Courier New" w:cs="Courier New"/>
+          <w:sz w:val="28"/>
+        </w:rPr>
+        <w:t>() {</w:t>
       </w:r>
     </w:p>
     <w:p>
@@ -3051,134 +3759,330 @@
           <w:rFonts w:ascii="Courier New" w:hAnsi="Courier New" w:cs="Courier New"/>
           <w:sz w:val="28"/>
         </w:rPr>
-        <w:t>&lt;tagName&gt;Contents &lt;/tagName&gt;</w:t>
-      </w:r>
-    </w:p>
-    <w:p>
-      <w:pPr>
-        <w:rPr>
-          <w:rFonts w:ascii="Courier New" w:hAnsi="Courier New" w:cs="Courier New"/>
-          <w:sz w:val="28"/>
-        </w:rPr>
-      </w:pPr>
-    </w:p>
-    <w:p>
-      <w:pPr>
-        <w:rPr>
-          <w:rFonts w:ascii="Courier New" w:hAnsi="Courier New" w:cs="Courier New"/>
-          <w:sz w:val="28"/>
-        </w:rPr>
-      </w:pPr>
-      <w:r>
-        <w:rPr>
-          <w:rFonts w:ascii="Courier New" w:hAnsi="Courier New" w:cs="Courier New"/>
-          <w:sz w:val="28"/>
-        </w:rPr>
-        <w:t xml:space="preserve">If we want to return multiple tags then we have to wrap those tags in outer most tags ie div or any others. </w:t>
-      </w:r>
-    </w:p>
-    <w:p>
-      <w:pPr>
-        <w:rPr>
-          <w:rFonts w:ascii="Courier New" w:hAnsi="Courier New" w:cs="Courier New"/>
-          <w:sz w:val="28"/>
-        </w:rPr>
-      </w:pPr>
-    </w:p>
-    <w:p>
-      <w:pPr>
-        <w:rPr>
-          <w:rFonts w:ascii="Courier New" w:hAnsi="Courier New" w:cs="Courier New"/>
-          <w:sz w:val="28"/>
-        </w:rPr>
-      </w:pPr>
-      <w:r>
-        <w:rPr>
-          <w:rFonts w:ascii="Courier New" w:hAnsi="Courier New" w:cs="Courier New"/>
-          <w:sz w:val="28"/>
-        </w:rPr>
-        <w:t>&lt;outerMostTag&gt;</w:t>
-      </w:r>
-    </w:p>
-    <w:p>
-      <w:pPr>
-        <w:rPr>
-          <w:rFonts w:ascii="Courier New" w:hAnsi="Courier New" w:cs="Courier New"/>
-          <w:sz w:val="28"/>
-        </w:rPr>
-      </w:pPr>
-      <w:r>
-        <w:rPr>
-          <w:rFonts w:ascii="Courier New" w:hAnsi="Courier New" w:cs="Courier New"/>
-          <w:sz w:val="28"/>
-        </w:rPr>
-        <w:tab/>
-      </w:r>
-      <w:r>
-        <w:rPr>
-          <w:rFonts w:ascii="Courier New" w:hAnsi="Courier New" w:cs="Courier New"/>
-          <w:sz w:val="28"/>
-        </w:rPr>
-        <w:t>&lt;tagName&gt;Contents &lt;/tagName&gt;</w:t>
-      </w:r>
-    </w:p>
-    <w:p>
-      <w:pPr>
-        <w:rPr>
-          <w:rFonts w:ascii="Courier New" w:hAnsi="Courier New" w:cs="Courier New"/>
-          <w:sz w:val="28"/>
-        </w:rPr>
-      </w:pPr>
-      <w:r>
-        <w:rPr>
-          <w:rFonts w:ascii="Courier New" w:hAnsi="Courier New" w:cs="Courier New"/>
-          <w:sz w:val="28"/>
-        </w:rPr>
-        <w:tab/>
-      </w:r>
-      <w:r>
-        <w:rPr>
-          <w:rFonts w:ascii="Courier New" w:hAnsi="Courier New" w:cs="Courier New"/>
-          <w:sz w:val="28"/>
-        </w:rPr>
-        <w:t>&lt;tagName&gt;Contents &lt;/tagName&gt;</w:t>
-      </w:r>
-    </w:p>
-    <w:p>
-      <w:pPr>
-        <w:rPr>
-          <w:rFonts w:ascii="Courier New" w:hAnsi="Courier New" w:cs="Courier New"/>
-          <w:sz w:val="28"/>
-        </w:rPr>
-      </w:pPr>
-      <w:r>
-        <w:rPr>
-          <w:rFonts w:ascii="Courier New" w:hAnsi="Courier New" w:cs="Courier New"/>
-          <w:sz w:val="28"/>
-        </w:rPr>
-        <w:tab/>
-      </w:r>
-      <w:r>
-        <w:rPr>
-          <w:rFonts w:ascii="Courier New" w:hAnsi="Courier New" w:cs="Courier New"/>
-          <w:sz w:val="28"/>
-        </w:rPr>
-        <w:t>&lt;tagName&gt;Contents &lt;/tagName&gt;</w:t>
-      </w:r>
-    </w:p>
-    <w:p>
-      <w:pPr>
-        <w:rPr>
-          <w:rFonts w:ascii="Courier New" w:hAnsi="Courier New" w:cs="Courier New"/>
-          <w:sz w:val="28"/>
-        </w:rPr>
-      </w:pPr>
-      <w:r>
-        <w:rPr>
-          <w:rFonts w:ascii="Courier New" w:hAnsi="Courier New" w:cs="Courier New"/>
-          <w:sz w:val="28"/>
-        </w:rPr>
-        <w:t>&lt;/outerMostTag&gt;</w:t>
+        <w:t>&lt;</w:t>
+      </w:r>
+      <w:proofErr w:type="spellStart"/>
+      <w:proofErr w:type="gramStart"/>
+      <w:r>
+        <w:rPr>
+          <w:rFonts w:ascii="Courier New" w:hAnsi="Courier New" w:cs="Courier New"/>
+          <w:sz w:val="28"/>
+        </w:rPr>
+        <w:t>tagName</w:t>
+      </w:r>
+      <w:proofErr w:type="spellEnd"/>
+      <w:r>
+        <w:rPr>
+          <w:rFonts w:ascii="Courier New" w:hAnsi="Courier New" w:cs="Courier New"/>
+          <w:sz w:val="28"/>
+        </w:rPr>
+        <w:t>&gt;</w:t>
+      </w:r>
+      <w:proofErr w:type="gramEnd"/>
+      <w:r>
+        <w:rPr>
+          <w:rFonts w:ascii="Courier New" w:hAnsi="Courier New" w:cs="Courier New"/>
+          <w:sz w:val="28"/>
+        </w:rPr>
+        <w:t>Contents &lt;/</w:t>
+      </w:r>
+      <w:proofErr w:type="spellStart"/>
+      <w:r>
+        <w:rPr>
+          <w:rFonts w:ascii="Courier New" w:hAnsi="Courier New" w:cs="Courier New"/>
+          <w:sz w:val="28"/>
+        </w:rPr>
+        <w:t>tagName</w:t>
+      </w:r>
+      <w:proofErr w:type="spellEnd"/>
+      <w:r>
+        <w:rPr>
+          <w:rFonts w:ascii="Courier New" w:hAnsi="Courier New" w:cs="Courier New"/>
+          <w:sz w:val="28"/>
+        </w:rPr>
+        <w:t>&gt;</w:t>
+      </w:r>
+    </w:p>
+    <w:p>
+      <w:pPr>
+        <w:rPr>
+          <w:rFonts w:ascii="Courier New" w:hAnsi="Courier New" w:cs="Courier New"/>
+          <w:sz w:val="28"/>
+        </w:rPr>
+      </w:pPr>
+    </w:p>
+    <w:p>
+      <w:pPr>
+        <w:rPr>
+          <w:rFonts w:ascii="Courier New" w:hAnsi="Courier New" w:cs="Courier New"/>
+          <w:sz w:val="28"/>
+        </w:rPr>
+      </w:pPr>
+      <w:r>
+        <w:rPr>
+          <w:rFonts w:ascii="Courier New" w:hAnsi="Courier New" w:cs="Courier New"/>
+          <w:sz w:val="28"/>
+        </w:rPr>
+        <w:t xml:space="preserve">If we want to return multiple tags then we have to wrap those tags in outer most tags </w:t>
+      </w:r>
+      <w:proofErr w:type="spellStart"/>
+      <w:r>
+        <w:rPr>
+          <w:rFonts w:ascii="Courier New" w:hAnsi="Courier New" w:cs="Courier New"/>
+          <w:sz w:val="28"/>
+        </w:rPr>
+        <w:t>ie</w:t>
+      </w:r>
+      <w:proofErr w:type="spellEnd"/>
+      <w:r>
+        <w:rPr>
+          <w:rFonts w:ascii="Courier New" w:hAnsi="Courier New" w:cs="Courier New"/>
+          <w:sz w:val="28"/>
+        </w:rPr>
+        <w:t xml:space="preserve"> div or any others. </w:t>
+      </w:r>
+    </w:p>
+    <w:p>
+      <w:pPr>
+        <w:rPr>
+          <w:rFonts w:ascii="Courier New" w:hAnsi="Courier New" w:cs="Courier New"/>
+          <w:sz w:val="28"/>
+        </w:rPr>
+      </w:pPr>
+    </w:p>
+    <w:p>
+      <w:pPr>
+        <w:rPr>
+          <w:rFonts w:ascii="Courier New" w:hAnsi="Courier New" w:cs="Courier New"/>
+          <w:sz w:val="28"/>
+        </w:rPr>
+      </w:pPr>
+      <w:r>
+        <w:rPr>
+          <w:rFonts w:ascii="Courier New" w:hAnsi="Courier New" w:cs="Courier New"/>
+          <w:sz w:val="28"/>
+        </w:rPr>
+        <w:t>&lt;</w:t>
+      </w:r>
+      <w:proofErr w:type="spellStart"/>
+      <w:proofErr w:type="gramStart"/>
+      <w:r>
+        <w:rPr>
+          <w:rFonts w:ascii="Courier New" w:hAnsi="Courier New" w:cs="Courier New"/>
+          <w:sz w:val="28"/>
+        </w:rPr>
+        <w:t>outerMostTag</w:t>
+      </w:r>
+      <w:proofErr w:type="spellEnd"/>
+      <w:proofErr w:type="gramEnd"/>
+      <w:r>
+        <w:rPr>
+          <w:rFonts w:ascii="Courier New" w:hAnsi="Courier New" w:cs="Courier New"/>
+          <w:sz w:val="28"/>
+        </w:rPr>
+        <w:t>&gt;</w:t>
+      </w:r>
+    </w:p>
+    <w:p>
+      <w:pPr>
+        <w:rPr>
+          <w:rFonts w:ascii="Courier New" w:hAnsi="Courier New" w:cs="Courier New"/>
+          <w:sz w:val="28"/>
+        </w:rPr>
+      </w:pPr>
+      <w:r>
+        <w:rPr>
+          <w:rFonts w:ascii="Courier New" w:hAnsi="Courier New" w:cs="Courier New"/>
+          <w:sz w:val="28"/>
+        </w:rPr>
+        <w:tab/>
+        <w:t>&lt;</w:t>
+      </w:r>
+      <w:proofErr w:type="spellStart"/>
+      <w:proofErr w:type="gramStart"/>
+      <w:r>
+        <w:rPr>
+          <w:rFonts w:ascii="Courier New" w:hAnsi="Courier New" w:cs="Courier New"/>
+          <w:sz w:val="28"/>
+        </w:rPr>
+        <w:t>tagName</w:t>
+      </w:r>
+      <w:proofErr w:type="spellEnd"/>
+      <w:r>
+        <w:rPr>
+          <w:rFonts w:ascii="Courier New" w:hAnsi="Courier New" w:cs="Courier New"/>
+          <w:sz w:val="28"/>
+        </w:rPr>
+        <w:t>&gt;</w:t>
+      </w:r>
+      <w:proofErr w:type="gramEnd"/>
+      <w:r>
+        <w:rPr>
+          <w:rFonts w:ascii="Courier New" w:hAnsi="Courier New" w:cs="Courier New"/>
+          <w:sz w:val="28"/>
+        </w:rPr>
+        <w:t>Contents &lt;/</w:t>
+      </w:r>
+      <w:proofErr w:type="spellStart"/>
+      <w:r>
+        <w:rPr>
+          <w:rFonts w:ascii="Courier New" w:hAnsi="Courier New" w:cs="Courier New"/>
+          <w:sz w:val="28"/>
+        </w:rPr>
+        <w:t>tagName</w:t>
+      </w:r>
+      <w:proofErr w:type="spellEnd"/>
+      <w:r>
+        <w:rPr>
+          <w:rFonts w:ascii="Courier New" w:hAnsi="Courier New" w:cs="Courier New"/>
+          <w:sz w:val="28"/>
+        </w:rPr>
+        <w:t>&gt;</w:t>
+      </w:r>
+    </w:p>
+    <w:p>
+      <w:pPr>
+        <w:rPr>
+          <w:rFonts w:ascii="Courier New" w:hAnsi="Courier New" w:cs="Courier New"/>
+          <w:sz w:val="28"/>
+        </w:rPr>
+      </w:pPr>
+      <w:r>
+        <w:rPr>
+          <w:rFonts w:ascii="Courier New" w:hAnsi="Courier New" w:cs="Courier New"/>
+          <w:sz w:val="28"/>
+        </w:rPr>
+        <w:tab/>
+        <w:t>&lt;</w:t>
+      </w:r>
+      <w:proofErr w:type="spellStart"/>
+      <w:proofErr w:type="gramStart"/>
+      <w:r>
+        <w:rPr>
+          <w:rFonts w:ascii="Courier New" w:hAnsi="Courier New" w:cs="Courier New"/>
+          <w:sz w:val="28"/>
+        </w:rPr>
+        <w:t>tagName</w:t>
+      </w:r>
+      <w:proofErr w:type="spellEnd"/>
+      <w:r>
+        <w:rPr>
+          <w:rFonts w:ascii="Courier New" w:hAnsi="Courier New" w:cs="Courier New"/>
+          <w:sz w:val="28"/>
+        </w:rPr>
+        <w:t>&gt;</w:t>
+      </w:r>
+      <w:proofErr w:type="gramEnd"/>
+      <w:r>
+        <w:rPr>
+          <w:rFonts w:ascii="Courier New" w:hAnsi="Courier New" w:cs="Courier New"/>
+          <w:sz w:val="28"/>
+        </w:rPr>
+        <w:t>Contents &lt;/</w:t>
+      </w:r>
+      <w:proofErr w:type="spellStart"/>
+      <w:r>
+        <w:rPr>
+          <w:rFonts w:ascii="Courier New" w:hAnsi="Courier New" w:cs="Courier New"/>
+          <w:sz w:val="28"/>
+        </w:rPr>
+        <w:t>tagName</w:t>
+      </w:r>
+      <w:proofErr w:type="spellEnd"/>
+      <w:r>
+        <w:rPr>
+          <w:rFonts w:ascii="Courier New" w:hAnsi="Courier New" w:cs="Courier New"/>
+          <w:sz w:val="28"/>
+        </w:rPr>
+        <w:t>&gt;</w:t>
+      </w:r>
+    </w:p>
+    <w:p>
+      <w:pPr>
+        <w:rPr>
+          <w:rFonts w:ascii="Courier New" w:hAnsi="Courier New" w:cs="Courier New"/>
+          <w:sz w:val="28"/>
+        </w:rPr>
+      </w:pPr>
+      <w:r>
+        <w:rPr>
+          <w:rFonts w:ascii="Courier New" w:hAnsi="Courier New" w:cs="Courier New"/>
+          <w:sz w:val="28"/>
+        </w:rPr>
+        <w:tab/>
+        <w:t>&lt;</w:t>
+      </w:r>
+      <w:proofErr w:type="spellStart"/>
+      <w:proofErr w:type="gramStart"/>
+      <w:r>
+        <w:rPr>
+          <w:rFonts w:ascii="Courier New" w:hAnsi="Courier New" w:cs="Courier New"/>
+          <w:sz w:val="28"/>
+        </w:rPr>
+        <w:t>tagName</w:t>
+      </w:r>
+      <w:proofErr w:type="spellEnd"/>
+      <w:r>
+        <w:rPr>
+          <w:rFonts w:ascii="Courier New" w:hAnsi="Courier New" w:cs="Courier New"/>
+          <w:sz w:val="28"/>
+        </w:rPr>
+        <w:t>&gt;</w:t>
+      </w:r>
+      <w:proofErr w:type="gramEnd"/>
+      <w:r>
+        <w:rPr>
+          <w:rFonts w:ascii="Courier New" w:hAnsi="Courier New" w:cs="Courier New"/>
+          <w:sz w:val="28"/>
+        </w:rPr>
+        <w:t>Contents &lt;/</w:t>
+      </w:r>
+      <w:proofErr w:type="spellStart"/>
+      <w:r>
+        <w:rPr>
+          <w:rFonts w:ascii="Courier New" w:hAnsi="Courier New" w:cs="Courier New"/>
+          <w:sz w:val="28"/>
+        </w:rPr>
+        <w:t>tagName</w:t>
+      </w:r>
+      <w:proofErr w:type="spellEnd"/>
+      <w:r>
+        <w:rPr>
+          <w:rFonts w:ascii="Courier New" w:hAnsi="Courier New" w:cs="Courier New"/>
+          <w:sz w:val="28"/>
+        </w:rPr>
+        <w:t>&gt;</w:t>
+      </w:r>
+    </w:p>
+    <w:p>
+      <w:pPr>
+        <w:rPr>
+          <w:rFonts w:ascii="Courier New" w:hAnsi="Courier New" w:cs="Courier New"/>
+          <w:sz w:val="28"/>
+        </w:rPr>
+      </w:pPr>
+      <w:r>
+        <w:rPr>
+          <w:rFonts w:ascii="Courier New" w:hAnsi="Courier New" w:cs="Courier New"/>
+          <w:sz w:val="28"/>
+        </w:rPr>
+        <w:t>&lt;/</w:t>
+      </w:r>
+      <w:proofErr w:type="spellStart"/>
+      <w:r>
+        <w:rPr>
+          <w:rFonts w:ascii="Courier New" w:hAnsi="Courier New" w:cs="Courier New"/>
+          <w:sz w:val="28"/>
+        </w:rPr>
+        <w:t>outerMostTag</w:t>
+      </w:r>
+      <w:proofErr w:type="spellEnd"/>
+      <w:r>
+        <w:rPr>
+          <w:rFonts w:ascii="Courier New" w:hAnsi="Courier New" w:cs="Courier New"/>
+          <w:sz w:val="28"/>
+        </w:rPr>
+        <w:t>&gt;</w:t>
       </w:r>
     </w:p>
     <w:p>
@@ -3285,53 +4189,95 @@
           <w:rFonts w:ascii="Courier New" w:hAnsi="Courier New" w:cs="Courier New"/>
           <w:sz w:val="28"/>
         </w:rPr>
-        <w:t xml:space="preserve">&lt;MyTag&gt;&lt;/MyTag&gt; </w:t>
-      </w:r>
-    </w:p>
-    <w:p>
-      <w:pPr>
-        <w:rPr>
-          <w:rFonts w:ascii="Courier New" w:hAnsi="Courier New" w:cs="Courier New"/>
-          <w:sz w:val="28"/>
-        </w:rPr>
-      </w:pPr>
-      <w:r>
-        <w:rPr>
-          <w:rFonts w:ascii="Courier New" w:hAnsi="Courier New" w:cs="Courier New"/>
-          <w:sz w:val="28"/>
-        </w:rPr>
-        <w:tab/>
-      </w:r>
-    </w:p>
-    <w:p>
-      <w:pPr>
-        <w:rPr>
-          <w:rFonts w:ascii="Courier New" w:hAnsi="Courier New" w:cs="Courier New"/>
-          <w:sz w:val="28"/>
-        </w:rPr>
-      </w:pPr>
-      <w:r>
-        <w:rPr>
-          <w:rFonts w:ascii="Courier New" w:hAnsi="Courier New" w:cs="Courier New"/>
-          <w:sz w:val="28"/>
-        </w:rPr>
-        <w:tab/>
-      </w:r>
-    </w:p>
-    <w:p>
-      <w:pPr>
-        <w:rPr>
-          <w:rFonts w:ascii="Courier New" w:hAnsi="Courier New" w:cs="Courier New"/>
-          <w:sz w:val="28"/>
-        </w:rPr>
-      </w:pPr>
-      <w:r>
-        <w:rPr>
-          <w:rFonts w:ascii="Courier New" w:hAnsi="Courier New" w:cs="Courier New"/>
-          <w:sz w:val="28"/>
-          <w:highlight w:val="yellow"/>
-        </w:rPr>
-        <w:t>import and export</w:t>
+        <w:t>&lt;</w:t>
+      </w:r>
+      <w:proofErr w:type="spellStart"/>
+      <w:r>
+        <w:rPr>
+          <w:rFonts w:ascii="Courier New" w:hAnsi="Courier New" w:cs="Courier New"/>
+          <w:sz w:val="28"/>
+        </w:rPr>
+        <w:t>MyTag</w:t>
+      </w:r>
+      <w:proofErr w:type="spellEnd"/>
+      <w:r>
+        <w:rPr>
+          <w:rFonts w:ascii="Courier New" w:hAnsi="Courier New" w:cs="Courier New"/>
+          <w:sz w:val="28"/>
+        </w:rPr>
+        <w:t>&gt;&lt;/</w:t>
+      </w:r>
+      <w:proofErr w:type="spellStart"/>
+      <w:r>
+        <w:rPr>
+          <w:rFonts w:ascii="Courier New" w:hAnsi="Courier New" w:cs="Courier New"/>
+          <w:sz w:val="28"/>
+        </w:rPr>
+        <w:t>MyTag</w:t>
+      </w:r>
+      <w:proofErr w:type="spellEnd"/>
+      <w:r>
+        <w:rPr>
+          <w:rFonts w:ascii="Courier New" w:hAnsi="Courier New" w:cs="Courier New"/>
+          <w:sz w:val="28"/>
+        </w:rPr>
+        <w:t xml:space="preserve">&gt; </w:t>
+      </w:r>
+    </w:p>
+    <w:p>
+      <w:pPr>
+        <w:rPr>
+          <w:rFonts w:ascii="Courier New" w:hAnsi="Courier New" w:cs="Courier New"/>
+          <w:sz w:val="28"/>
+        </w:rPr>
+      </w:pPr>
+      <w:r>
+        <w:rPr>
+          <w:rFonts w:ascii="Courier New" w:hAnsi="Courier New" w:cs="Courier New"/>
+          <w:sz w:val="28"/>
+        </w:rPr>
+        <w:tab/>
+      </w:r>
+    </w:p>
+    <w:p>
+      <w:pPr>
+        <w:rPr>
+          <w:rFonts w:ascii="Courier New" w:hAnsi="Courier New" w:cs="Courier New"/>
+          <w:sz w:val="28"/>
+        </w:rPr>
+      </w:pPr>
+      <w:r>
+        <w:rPr>
+          <w:rFonts w:ascii="Courier New" w:hAnsi="Courier New" w:cs="Courier New"/>
+          <w:sz w:val="28"/>
+        </w:rPr>
+        <w:tab/>
+      </w:r>
+    </w:p>
+    <w:p>
+      <w:pPr>
+        <w:rPr>
+          <w:rFonts w:ascii="Courier New" w:hAnsi="Courier New" w:cs="Courier New"/>
+          <w:sz w:val="28"/>
+        </w:rPr>
+      </w:pPr>
+      <w:proofErr w:type="gramStart"/>
+      <w:r>
+        <w:rPr>
+          <w:rFonts w:ascii="Courier New" w:hAnsi="Courier New" w:cs="Courier New"/>
+          <w:sz w:val="28"/>
+          <w:highlight w:val="yellow"/>
+        </w:rPr>
+        <w:t>import</w:t>
+      </w:r>
+      <w:proofErr w:type="gramEnd"/>
+      <w:r>
+        <w:rPr>
+          <w:rFonts w:ascii="Courier New" w:hAnsi="Courier New" w:cs="Courier New"/>
+          <w:sz w:val="28"/>
+          <w:highlight w:val="yellow"/>
+        </w:rPr>
+        <w:t xml:space="preserve"> and export</w:t>
       </w:r>
       <w:r>
         <w:rPr>
@@ -3356,13 +4302,22 @@
           <w:sz w:val="28"/>
         </w:rPr>
       </w:pPr>
+      <w:proofErr w:type="gramStart"/>
       <w:r>
         <w:rPr>
           <w:rFonts w:ascii="Courier New" w:hAnsi="Courier New" w:cs="Courier New"/>
           <w:sz w:val="28"/>
         </w:rPr>
         <w:lastRenderedPageBreak/>
-        <w:t xml:space="preserve">using import and export we can share function, classes, variable from one file to another files. </w:t>
+        <w:t>using</w:t>
+      </w:r>
+      <w:proofErr w:type="gramEnd"/>
+      <w:r>
+        <w:rPr>
+          <w:rFonts w:ascii="Courier New" w:hAnsi="Courier New" w:cs="Courier New"/>
+          <w:sz w:val="28"/>
+        </w:rPr>
+        <w:t xml:space="preserve"> import and export we can share function, classes, variable from one file to another files. </w:t>
       </w:r>
     </w:p>
     <w:p>
@@ -3395,6 +4350,7 @@
           <w:sz w:val="28"/>
         </w:rPr>
       </w:pPr>
+      <w:proofErr w:type="gramStart"/>
       <w:r>
         <w:rPr>
           <w:rFonts w:ascii="Courier New" w:hAnsi="Courier New" w:cs="Courier New"/>
@@ -3408,30 +4364,87 @@
           <w:rFonts w:ascii="Courier New" w:hAnsi="Courier New" w:cs="Courier New"/>
           <w:sz w:val="28"/>
         </w:rPr>
-        <w:t xml:space="preserve"> : This API is use to create the component. </w:t>
-      </w:r>
-    </w:p>
-    <w:p>
-      <w:pPr>
-        <w:rPr>
-          <w:rFonts w:ascii="Courier New" w:hAnsi="Courier New" w:cs="Courier New"/>
-          <w:sz w:val="28"/>
-        </w:rPr>
-      </w:pPr>
-      <w:r>
-        <w:rPr>
-          <w:rFonts w:ascii="Courier New" w:hAnsi="Courier New" w:cs="Courier New"/>
-          <w:sz w:val="28"/>
-          <w:highlight w:val="yellow"/>
-        </w:rPr>
-        <w:t>React-DOM</w:t>
-      </w:r>
-      <w:r>
-        <w:rPr>
-          <w:rFonts w:ascii="Courier New" w:hAnsi="Courier New" w:cs="Courier New"/>
-          <w:sz w:val="28"/>
-        </w:rPr>
-        <w:t xml:space="preserve"> : This api is use to pass or send Parent component JSX code to Actual DOM on view side. It provide bridge between React component to Actual DOM.</w:t>
+        <w:t xml:space="preserve"> :</w:t>
+      </w:r>
+      <w:proofErr w:type="gramEnd"/>
+      <w:r>
+        <w:rPr>
+          <w:rFonts w:ascii="Courier New" w:hAnsi="Courier New" w:cs="Courier New"/>
+          <w:sz w:val="28"/>
+        </w:rPr>
+        <w:t xml:space="preserve"> This API is use to create the component. </w:t>
+      </w:r>
+    </w:p>
+    <w:p>
+      <w:pPr>
+        <w:rPr>
+          <w:rFonts w:ascii="Courier New" w:hAnsi="Courier New" w:cs="Courier New"/>
+          <w:sz w:val="28"/>
+        </w:rPr>
+      </w:pPr>
+      <w:r>
+        <w:rPr>
+          <w:rFonts w:ascii="Courier New" w:hAnsi="Courier New" w:cs="Courier New"/>
+          <w:sz w:val="28"/>
+          <w:highlight w:val="yellow"/>
+        </w:rPr>
+        <w:t>React-</w:t>
+      </w:r>
+      <w:proofErr w:type="gramStart"/>
+      <w:r>
+        <w:rPr>
+          <w:rFonts w:ascii="Courier New" w:hAnsi="Courier New" w:cs="Courier New"/>
+          <w:sz w:val="28"/>
+          <w:highlight w:val="yellow"/>
+        </w:rPr>
+        <w:t>DOM</w:t>
+      </w:r>
+      <w:r>
+        <w:rPr>
+          <w:rFonts w:ascii="Courier New" w:hAnsi="Courier New" w:cs="Courier New"/>
+          <w:sz w:val="28"/>
+        </w:rPr>
+        <w:t xml:space="preserve"> :</w:t>
+      </w:r>
+      <w:proofErr w:type="gramEnd"/>
+      <w:r>
+        <w:rPr>
+          <w:rFonts w:ascii="Courier New" w:hAnsi="Courier New" w:cs="Courier New"/>
+          <w:sz w:val="28"/>
+        </w:rPr>
+        <w:t xml:space="preserve"> This </w:t>
+      </w:r>
+      <w:proofErr w:type="spellStart"/>
+      <w:r>
+        <w:rPr>
+          <w:rFonts w:ascii="Courier New" w:hAnsi="Courier New" w:cs="Courier New"/>
+          <w:sz w:val="28"/>
+        </w:rPr>
+        <w:t>api</w:t>
+      </w:r>
+      <w:proofErr w:type="spellEnd"/>
+      <w:r>
+        <w:rPr>
+          <w:rFonts w:ascii="Courier New" w:hAnsi="Courier New" w:cs="Courier New"/>
+          <w:sz w:val="28"/>
+        </w:rPr>
+        <w:t xml:space="preserve"> is use to pass or send Parent component JSX code to Actual DOM on view side. It provide bridge between React </w:t>
+      </w:r>
+      <w:proofErr w:type="gramStart"/>
+      <w:r>
+        <w:rPr>
+          <w:rFonts w:ascii="Courier New" w:hAnsi="Courier New" w:cs="Courier New"/>
+          <w:sz w:val="28"/>
+        </w:rPr>
+        <w:t>component</w:t>
+      </w:r>
+      <w:proofErr w:type="gramEnd"/>
+      <w:r>
+        <w:rPr>
+          <w:rFonts w:ascii="Courier New" w:hAnsi="Courier New" w:cs="Courier New"/>
+          <w:sz w:val="28"/>
+        </w:rPr>
+        <w:t xml:space="preserve"> to Actual DOM.</w:t>
       </w:r>
     </w:p>
     <w:p>
@@ -3513,33 +4526,391 @@
           <w:sz w:val="28"/>
         </w:rPr>
       </w:pPr>
+    </w:p>
+    <w:p>
+      <w:pPr>
+        <w:rPr>
+          <w:rFonts w:ascii="Courier New" w:hAnsi="Courier New" w:cs="Courier New"/>
+          <w:b/>
+          <w:color w:val="FF0000"/>
+        </w:rPr>
+      </w:pPr>
+      <w:proofErr w:type="gramStart"/>
+      <w:r>
+        <w:rPr>
+          <w:rFonts w:ascii="Courier New" w:hAnsi="Courier New" w:cs="Courier New"/>
+          <w:b/>
+          <w:color w:val="FF0000"/>
+        </w:rPr>
+        <w:t>ReactDOM.render(</w:t>
+      </w:r>
+      <w:proofErr w:type="gramEnd"/>
+      <w:r>
+        <w:rPr>
+          <w:rFonts w:ascii="Courier New" w:hAnsi="Courier New" w:cs="Courier New"/>
+          <w:b/>
+          <w:color w:val="FF0000"/>
+        </w:rPr>
+        <w:t>&lt;ParentTagName/&gt;,document.getElementById(“root”))</w:t>
+      </w:r>
+    </w:p>
+    <w:p>
+      <w:pPr>
+        <w:rPr>
+          <w:rFonts w:ascii="Courier New" w:hAnsi="Courier New" w:cs="Courier New"/>
+          <w:sz w:val="28"/>
+        </w:rPr>
+      </w:pPr>
+      <w:r>
+        <w:rPr>
+          <w:rFonts w:ascii="Courier New" w:hAnsi="Courier New" w:cs="Courier New"/>
+          <w:sz w:val="28"/>
+        </w:rPr>
+        <w:t xml:space="preserve"> </w:t>
+      </w:r>
+    </w:p>
+    <w:p>
+      <w:pPr>
+        <w:rPr>
+          <w:rFonts w:ascii="Courier New" w:hAnsi="Courier New" w:cs="Courier New"/>
+          <w:sz w:val="28"/>
+          <w:highlight w:val="yellow"/>
+        </w:rPr>
+      </w:pPr>
+      <w:r>
+        <w:rPr>
+          <w:rFonts w:ascii="Courier New" w:hAnsi="Courier New" w:cs="Courier New"/>
+          <w:sz w:val="28"/>
+          <w:highlight w:val="yellow"/>
+        </w:rPr>
+        <w:t>27</w:t>
+      </w:r>
+      <w:r>
+        <w:rPr>
+          <w:rFonts w:ascii="Courier New" w:hAnsi="Courier New" w:cs="Courier New"/>
+          <w:sz w:val="28"/>
+          <w:highlight w:val="yellow"/>
+        </w:rPr>
+        <w:t xml:space="preserve">—7-2021 </w:t>
+      </w:r>
+    </w:p>
+    <w:p>
+      <w:pPr>
+        <w:rPr>
+          <w:rFonts w:ascii="Courier New" w:hAnsi="Courier New" w:cs="Courier New"/>
+          <w:sz w:val="28"/>
+        </w:rPr>
+      </w:pPr>
+      <w:r>
+        <w:rPr>
+          <w:rFonts w:ascii="Courier New" w:hAnsi="Courier New" w:cs="Courier New"/>
+          <w:sz w:val="28"/>
+          <w:highlight w:val="yellow"/>
+        </w:rPr>
+        <w:t>Day 2</w:t>
+      </w:r>
+    </w:p>
+    <w:p>
+      <w:pPr>
+        <w:rPr>
+          <w:rFonts w:ascii="Courier New" w:hAnsi="Courier New" w:cs="Courier New"/>
+          <w:sz w:val="28"/>
+        </w:rPr>
+      </w:pPr>
+    </w:p>
+    <w:p>
+      <w:pPr>
+        <w:rPr>
+          <w:rFonts w:ascii="Courier New" w:hAnsi="Courier New" w:cs="Courier New"/>
+          <w:sz w:val="28"/>
+        </w:rPr>
+      </w:pPr>
+      <w:r>
+        <w:rPr>
+          <w:rFonts w:ascii="Courier New" w:hAnsi="Courier New" w:cs="Courier New"/>
+          <w:sz w:val="28"/>
+        </w:rPr>
+        <w:t>It is good practise every file must contains only one components.</w:t>
+      </w:r>
+    </w:p>
+    <w:p>
+      <w:pPr>
+        <w:rPr>
+          <w:rFonts w:ascii="Courier New" w:hAnsi="Courier New" w:cs="Courier New"/>
+          <w:sz w:val="28"/>
+        </w:rPr>
+      </w:pPr>
+      <w:r>
+        <w:rPr>
+          <w:rFonts w:ascii="Courier New" w:hAnsi="Courier New" w:cs="Courier New"/>
+          <w:sz w:val="28"/>
+        </w:rPr>
+        <w:t xml:space="preserve"> </w:t>
+      </w:r>
+    </w:p>
+    <w:p>
+      <w:pPr>
+        <w:rPr>
+          <w:rFonts w:ascii="Courier New" w:hAnsi="Courier New" w:cs="Courier New"/>
+          <w:sz w:val="28"/>
+        </w:rPr>
+      </w:pPr>
+      <w:r>
+        <w:rPr>
+          <w:rFonts w:ascii="Courier New" w:hAnsi="Courier New" w:cs="Courier New"/>
+          <w:sz w:val="28"/>
+        </w:rPr>
+        <w:lastRenderedPageBreak/>
+        <w:t xml:space="preserve">Creating the component using </w:t>
+      </w:r>
+      <w:r>
+        <w:rPr>
+          <w:rFonts w:ascii="Courier New" w:hAnsi="Courier New" w:cs="Courier New"/>
+          <w:sz w:val="28"/>
+          <w:highlight w:val="yellow"/>
+        </w:rPr>
+        <w:t xml:space="preserve">arrow </w:t>
+      </w:r>
+      <w:r>
+        <w:rPr>
+          <w:rFonts w:ascii="Courier New" w:hAnsi="Courier New" w:cs="Courier New"/>
+          <w:sz w:val="28"/>
+          <w:highlight w:val="yellow"/>
+        </w:rPr>
+        <w:t xml:space="preserve">function </w:t>
+      </w:r>
+      <w:r>
+        <w:rPr>
+          <w:rFonts w:ascii="Courier New" w:hAnsi="Courier New" w:cs="Courier New"/>
+          <w:sz w:val="28"/>
+          <w:highlight w:val="yellow"/>
+        </w:rPr>
+        <w:t>style</w:t>
+      </w:r>
+      <w:r>
+        <w:rPr>
+          <w:rFonts w:ascii="Courier New" w:hAnsi="Courier New" w:cs="Courier New"/>
+          <w:sz w:val="28"/>
+        </w:rPr>
+        <w:t xml:space="preserve"> </w:t>
+      </w:r>
+    </w:p>
+    <w:p>
+      <w:pPr>
+        <w:rPr>
+          <w:rFonts w:ascii="Courier New" w:hAnsi="Courier New" w:cs="Courier New"/>
+          <w:sz w:val="28"/>
+        </w:rPr>
+      </w:pPr>
+    </w:p>
+    <w:p>
+      <w:pPr>
+        <w:rPr>
+          <w:rFonts w:ascii="Courier New" w:hAnsi="Courier New" w:cs="Courier New"/>
+          <w:sz w:val="28"/>
+        </w:rPr>
+      </w:pPr>
+      <w:r>
+        <w:rPr>
+          <w:rFonts w:ascii="Courier New" w:hAnsi="Courier New" w:cs="Courier New"/>
+          <w:sz w:val="28"/>
+        </w:rPr>
+        <w:t xml:space="preserve">Syntax </w:t>
+      </w:r>
+    </w:p>
+    <w:p>
+      <w:pPr>
+        <w:rPr>
+          <w:rFonts w:ascii="Courier New" w:hAnsi="Courier New" w:cs="Courier New"/>
+          <w:sz w:val="28"/>
+        </w:rPr>
+      </w:pPr>
+    </w:p>
+    <w:p>
+      <w:pPr>
+        <w:rPr>
+          <w:rFonts w:ascii="Courier New" w:hAnsi="Courier New" w:cs="Courier New"/>
+          <w:sz w:val="28"/>
+        </w:rPr>
+      </w:pPr>
+      <w:proofErr w:type="gramStart"/>
+      <w:r>
+        <w:rPr>
+          <w:rFonts w:ascii="Courier New" w:hAnsi="Courier New" w:cs="Courier New"/>
+          <w:sz w:val="28"/>
+        </w:rPr>
+        <w:t>let</w:t>
+      </w:r>
+      <w:proofErr w:type="gramEnd"/>
+      <w:r>
+        <w:rPr>
+          <w:rFonts w:ascii="Courier New" w:hAnsi="Courier New" w:cs="Courier New"/>
+          <w:sz w:val="28"/>
+        </w:rPr>
+        <w:t xml:space="preserve"> </w:t>
+      </w:r>
+      <w:proofErr w:type="spellStart"/>
+      <w:r>
+        <w:rPr>
+          <w:rFonts w:ascii="Courier New" w:hAnsi="Courier New" w:cs="Courier New"/>
+          <w:sz w:val="28"/>
+        </w:rPr>
+        <w:t>ComponentName</w:t>
+      </w:r>
+      <w:proofErr w:type="spellEnd"/>
+      <w:r>
+        <w:rPr>
+          <w:rFonts w:ascii="Courier New" w:hAnsi="Courier New" w:cs="Courier New"/>
+          <w:sz w:val="28"/>
+        </w:rPr>
+        <w:t xml:space="preserve"> = ()=&gt;JSX Data </w:t>
+      </w:r>
+      <w:proofErr w:type="spellStart"/>
+      <w:r>
+        <w:rPr>
+          <w:rFonts w:ascii="Courier New" w:hAnsi="Courier New" w:cs="Courier New"/>
+          <w:sz w:val="28"/>
+        </w:rPr>
+        <w:t>Data</w:t>
+      </w:r>
+      <w:proofErr w:type="spellEnd"/>
+      <w:r>
+        <w:rPr>
+          <w:rFonts w:ascii="Courier New" w:hAnsi="Courier New" w:cs="Courier New"/>
+          <w:sz w:val="28"/>
+        </w:rPr>
+        <w:t xml:space="preserve"> </w:t>
+      </w:r>
+    </w:p>
+    <w:p>
+      <w:pPr>
+        <w:rPr>
+          <w:rFonts w:ascii="Courier New" w:hAnsi="Courier New" w:cs="Courier New"/>
+          <w:sz w:val="28"/>
+        </w:rPr>
+      </w:pPr>
+    </w:p>
+    <w:p>
+      <w:pPr>
+        <w:rPr>
+          <w:rFonts w:ascii="Courier New" w:hAnsi="Courier New" w:cs="Courier New"/>
+          <w:sz w:val="28"/>
+        </w:rPr>
+      </w:pPr>
+      <w:proofErr w:type="gramStart"/>
+      <w:r>
+        <w:rPr>
+          <w:rFonts w:ascii="Courier New" w:hAnsi="Courier New" w:cs="Courier New"/>
+          <w:sz w:val="28"/>
+        </w:rPr>
+        <w:t>let</w:t>
+      </w:r>
+      <w:proofErr w:type="gramEnd"/>
+      <w:r>
+        <w:rPr>
+          <w:rFonts w:ascii="Courier New" w:hAnsi="Courier New" w:cs="Courier New"/>
+          <w:sz w:val="28"/>
+        </w:rPr>
+        <w:t xml:space="preserve"> Info = ()=&gt;&lt;div&gt;Welcome to Arrow component&lt;/div&gt;</w:t>
+      </w:r>
+    </w:p>
+    <w:p>
+      <w:pPr>
+        <w:rPr>
+          <w:rFonts w:ascii="Courier New" w:hAnsi="Courier New" w:cs="Courier New"/>
+          <w:sz w:val="28"/>
+        </w:rPr>
+      </w:pPr>
+    </w:p>
+    <w:p>
+      <w:pPr>
+        <w:rPr>
+          <w:rFonts w:ascii="Courier New" w:hAnsi="Courier New" w:cs="Courier New"/>
+          <w:sz w:val="28"/>
+        </w:rPr>
+      </w:pPr>
+      <w:r>
+        <w:rPr>
+          <w:rFonts w:ascii="Courier New" w:hAnsi="Courier New" w:cs="Courier New"/>
+          <w:sz w:val="28"/>
+        </w:rPr>
+        <w:t xml:space="preserve">From ES6 onwards we can use class keyword to create the objects. </w:t>
+      </w:r>
+    </w:p>
+    <w:p>
+      <w:pPr>
+        <w:rPr>
+          <w:rFonts w:ascii="Courier New" w:hAnsi="Courier New" w:cs="Courier New"/>
+          <w:sz w:val="28"/>
+        </w:rPr>
+      </w:pPr>
+      <w:r>
+        <w:rPr>
+          <w:rFonts w:ascii="Courier New" w:hAnsi="Courier New" w:cs="Courier New"/>
+          <w:sz w:val="28"/>
+        </w:rPr>
+        <w:t xml:space="preserve">So In React JS We can create the component using class syntax </w:t>
+      </w:r>
+      <w:proofErr w:type="spellStart"/>
+      <w:r>
+        <w:rPr>
+          <w:rFonts w:ascii="Courier New" w:hAnsi="Courier New" w:cs="Courier New"/>
+          <w:sz w:val="28"/>
+        </w:rPr>
+        <w:t>ie</w:t>
+      </w:r>
+      <w:proofErr w:type="spellEnd"/>
+      <w:r>
+        <w:rPr>
+          <w:rFonts w:ascii="Courier New" w:hAnsi="Courier New" w:cs="Courier New"/>
+          <w:sz w:val="28"/>
+        </w:rPr>
+        <w:t xml:space="preserve"> </w:t>
+      </w:r>
+    </w:p>
+    <w:p>
+      <w:pPr>
+        <w:rPr>
+          <w:rFonts w:ascii="Courier New" w:hAnsi="Courier New" w:cs="Courier New"/>
+          <w:sz w:val="28"/>
+        </w:rPr>
+      </w:pPr>
+      <w:r>
+        <w:rPr>
+          <w:rFonts w:ascii="Courier New" w:hAnsi="Courier New" w:cs="Courier New"/>
+          <w:sz w:val="28"/>
+          <w:highlight w:val="yellow"/>
+        </w:rPr>
+        <w:t>Class component</w:t>
+      </w:r>
+    </w:p>
+    <w:p>
+      <w:pPr>
+        <w:rPr>
+          <w:rFonts w:ascii="Courier New" w:hAnsi="Courier New" w:cs="Courier New"/>
+          <w:sz w:val="28"/>
+        </w:rPr>
+      </w:pPr>
+    </w:p>
+    <w:p>
+      <w:pPr>
+        <w:rPr>
+          <w:rFonts w:ascii="Courier New" w:hAnsi="Courier New" w:cs="Courier New"/>
+          <w:sz w:val="28"/>
+        </w:rPr>
+      </w:pPr>
+      <w:proofErr w:type="gramStart"/>
+      <w:r>
+        <w:rPr>
+          <w:rFonts w:ascii="Courier New" w:hAnsi="Courier New" w:cs="Courier New"/>
+          <w:sz w:val="28"/>
+          <w:highlight w:val="yellow"/>
+        </w:rPr>
+        <w:t>object</w:t>
+      </w:r>
       <w:bookmarkStart w:id="0" w:name="_GoBack"/>
       <w:bookmarkEnd w:id="0"/>
-    </w:p>
-    <w:p>
-      <w:pPr>
-        <w:rPr>
-          <w:rFonts w:ascii="Courier New" w:hAnsi="Courier New" w:cs="Courier New"/>
-          <w:b/>
-          <w:color w:val="FF0000"/>
-        </w:rPr>
-      </w:pPr>
-      <w:r>
-        <w:rPr>
-          <w:rFonts w:ascii="Courier New" w:hAnsi="Courier New" w:cs="Courier New"/>
-          <w:b/>
-          <w:color w:val="FF0000"/>
-        </w:rPr>
-        <w:t>ReactDOM.render(&lt;ParentTagName/&gt;,document.getElementById(“root”))</w:t>
-      </w:r>
-    </w:p>
-    <w:p>
-      <w:pPr>
-        <w:rPr>
-          <w:rFonts w:ascii="Courier New" w:hAnsi="Courier New" w:cs="Courier New"/>
-          <w:sz w:val="28"/>
-        </w:rPr>
-      </w:pPr>
+      <w:proofErr w:type="gramEnd"/>
       <w:r>
         <w:rPr>
           <w:rFonts w:ascii="Courier New" w:hAnsi="Courier New" w:cs="Courier New"/>

</xml_diff>